<commit_message>
pdfs changed after 1. seminar meeting
</commit_message>
<xml_diff>
--- a/pdf/Inzynierka.docx
+++ b/pdf/Inzynierka.docx
@@ -270,13 +270,146 @@
         <w:t>wybranie konkretnych jej elementów do obserwacji. W wybranym przez użytkownika czasie i za pomocą preferowanych przez niego środków poinformuje go o zmianie, a także umożliwi mu łatwe przejrzenie i udostępnienie innym historii zmian na  stronie.</w:t>
       </w:r>
     </w:p>
-    <w:p/>
     <w:p>
       <w:pPr>
         <w:ind w:firstLine="708"/>
       </w:pPr>
       <w:r>
-        <w:t xml:space="preserve">W obecnych czasach strony internetowe są niezwykle dynamiczne, a treści wyświetlane na nich zmieniają się bardzo często, nieustanna zmiana jest symbol dzisiejszego Internetu. W sieci jest ponad 1,7 mld* takich stron. Niemal każda firma, a coraz częściej także niemal każda osoba, ma już swoją własną stronę internetową. Śledzenie zmian na nich zachodzących lub pojawiających się na nich konkretnych treści, wymaga częstego ich odwiedzania oraz </w:t>
+        <w:t>W sieci jest ponad 1,7 mld* stron</w:t>
+      </w:r>
+      <w:r>
+        <w:t xml:space="preserve"> internetowych</w:t>
+      </w:r>
+      <w:r>
+        <w:t>.</w:t>
+      </w:r>
+      <w:r>
+        <w:t xml:space="preserve"> </w:t>
+      </w:r>
+      <w:r>
+        <w:t xml:space="preserve">Nie przypominają one już stron z początkowych lat XXI wieku, </w:t>
+      </w:r>
+      <w:r>
+        <w:t>są</w:t>
+      </w:r>
+      <w:r>
+        <w:t xml:space="preserve"> bardziej złożone</w:t>
+      </w:r>
+      <w:r>
+        <w:t xml:space="preserve">, </w:t>
+      </w:r>
+      <w:r>
+        <w:t xml:space="preserve">nie składają się już z samych pików </w:t>
+      </w:r>
+      <w:proofErr w:type="spellStart"/>
+      <w:r>
+        <w:rPr>
+          <w:i/>
+          <w:iCs/>
+        </w:rPr>
+        <w:t>html</w:t>
+      </w:r>
+      <w:proofErr w:type="spellEnd"/>
+      <w:r>
+        <w:t xml:space="preserve">, ale także wielu skryptów, czy bibliotek pobieranych za pomocą </w:t>
+      </w:r>
+      <w:r>
+        <w:rPr>
+          <w:i/>
+          <w:iCs/>
+        </w:rPr>
+        <w:t>CDN</w:t>
+      </w:r>
+      <w:r>
+        <w:rPr>
+          <w:i/>
+          <w:iCs/>
+        </w:rPr>
+        <w:t xml:space="preserve"> (</w:t>
+      </w:r>
+      <w:proofErr w:type="spellStart"/>
+      <w:r>
+        <w:rPr>
+          <w:i/>
+          <w:iCs/>
+        </w:rPr>
+        <w:t>content</w:t>
+      </w:r>
+      <w:proofErr w:type="spellEnd"/>
+      <w:r>
+        <w:rPr>
+          <w:i/>
+          <w:iCs/>
+        </w:rPr>
+        <w:t xml:space="preserve"> </w:t>
+      </w:r>
+      <w:proofErr w:type="spellStart"/>
+      <w:r>
+        <w:rPr>
+          <w:i/>
+          <w:iCs/>
+        </w:rPr>
+        <w:t>delivery</w:t>
+      </w:r>
+      <w:proofErr w:type="spellEnd"/>
+      <w:r>
+        <w:rPr>
+          <w:i/>
+          <w:iCs/>
+        </w:rPr>
+        <w:t xml:space="preserve"> network</w:t>
+      </w:r>
+      <w:r>
+        <w:rPr>
+          <w:i/>
+          <w:iCs/>
+        </w:rPr>
+        <w:t>)</w:t>
+      </w:r>
+      <w:r>
+        <w:t>. Sprawia to, że strony są bardziej dynamiczne. T</w:t>
+      </w:r>
+      <w:r>
+        <w:t xml:space="preserve">reści wyświetlane na nich </w:t>
+      </w:r>
+      <w:r>
+        <w:t xml:space="preserve">są często pobierane z różnych źródeł, co oznacza, że </w:t>
+      </w:r>
+      <w:r>
+        <w:t>zmieniają się bard</w:t>
+      </w:r>
+      <w:r>
+        <w:t>zo często.</w:t>
+      </w:r>
+      <w:r>
+        <w:t xml:space="preserve"> </w:t>
+      </w:r>
+      <w:r>
+        <w:t xml:space="preserve">Śledzenie </w:t>
+      </w:r>
+      <w:r>
+        <w:t>tych z</w:t>
+      </w:r>
+      <w:r>
+        <w:t xml:space="preserve">mian </w:t>
+      </w:r>
+      <w:r>
+        <w:t xml:space="preserve">lub </w:t>
+      </w:r>
+      <w:r>
+        <w:t>pojawia</w:t>
+      </w:r>
+      <w:r>
+        <w:t>nia</w:t>
+      </w:r>
+      <w:r>
+        <w:t xml:space="preserve"> się na </w:t>
+      </w:r>
+      <w:r>
+        <w:t xml:space="preserve">stronach </w:t>
+      </w:r>
+      <w:r>
+        <w:t xml:space="preserve">konkretnych treści, wymaga częstego ich odwiedzania oraz </w:t>
       </w:r>
       <w:r>
         <w:t>odświeżania</w:t>
@@ -4945,16 +5078,70 @@
       </w:pPr>
       <w:r>
         <w:lastRenderedPageBreak/>
-        <w:t xml:space="preserve">Wszystkie trzy powyższe rozwiązania oferują monitorowanie zmian na stronie internetowej lub jej części, wraz z łatwą integrację z różnymi popularnymi w obecnych czasach internetowymi komunikatorami, co stanowi ich niewątpliwą zaletę. Dodatkowo oferowana przez nie możliwość wykonywania zautomatyzowanych akcji, typu: ‘w pole wpisz wartość’ lub ‘wciśnij przycisk’, daję możliwość skanowania stron, dostępnych dopiero po zalogowaniu. </w:t>
-      </w:r>
-      <w:r>
-        <w:t>Podawanie swoich haseł podmiotom trzecim, może wzbudzać, jednak uzasadnione obawy użytkowników</w:t>
+        <w:t>Wszystkie trzy powyższe rozwiązania oferują monitorowanie zmian na stronie internetowej lub jej części, wraz z łatwą integrację z różnymi popularnymi w obecnych czasach internetowymi komunikatorami, co stanowi ich niewątpliwą zaletę. Dodatkowo oferowana przez nie możliwość wykonania zautomatyzowanych akcji</w:t>
+      </w:r>
+      <w:r>
+        <w:t xml:space="preserve"> przed rozpoczęciem pobierania kodu strony</w:t>
+      </w:r>
+      <w:r>
+        <w:t xml:space="preserve">, </w:t>
+      </w:r>
+      <w:r>
+        <w:t>na przykład</w:t>
+      </w:r>
+      <w:r>
+        <w:t>: ‘w pole wpisz wartość’ lub ‘wciśnij przycisk’, daj</w:t>
+      </w:r>
+      <w:r>
+        <w:t>e</w:t>
+      </w:r>
+      <w:r>
+        <w:t xml:space="preserve"> możliwość </w:t>
+      </w:r>
+      <w:r>
+        <w:t>automatycznego zalogowania się na monitorowaną stronę, a tym samym</w:t>
+      </w:r>
+      <w:r>
+        <w:t>,</w:t>
+      </w:r>
+      <w:r>
+        <w:t xml:space="preserve"> skanowanie stron </w:t>
+      </w:r>
+      <w:r>
+        <w:t>dostępnych dopiero po zalogowaniu</w:t>
+      </w:r>
+      <w:r>
+        <w:t>, takich jak konto bankowe, czy skrzynka pocztowa.</w:t>
+      </w:r>
+      <w:r>
+        <w:t xml:space="preserve"> </w:t>
+      </w:r>
+      <w:r>
+        <w:t>Podawanie swoich haseł podmiotom trzecim</w:t>
+      </w:r>
+      <w:r>
+        <w:t xml:space="preserve"> </w:t>
+      </w:r>
+      <w:r>
+        <w:t>może wzbudzać jednak uzasadnione obawy użytkowników</w:t>
       </w:r>
       <w:r>
         <w:t>.</w:t>
       </w:r>
       <w:r>
-        <w:t xml:space="preserve"> </w:t>
+        <w:t xml:space="preserve"> Dlatego też, ta funkcjonalność nie będzie dostępna w aplikacji </w:t>
+      </w:r>
+      <w:proofErr w:type="spellStart"/>
+      <w:r>
+        <w:rPr>
+          <w:i/>
+          <w:iCs/>
+        </w:rPr>
+        <w:t>WebsiteMonitor</w:t>
+      </w:r>
+      <w:proofErr w:type="spellEnd"/>
+      <w:r>
+        <w:t>.</w:t>
       </w:r>
     </w:p>
     <w:p>
@@ -5153,13 +5340,228 @@
     </w:p>
     <w:p>
       <w:pPr>
+        <w:ind w:firstLine="708"/>
+      </w:pPr>
+    </w:p>
+    <w:p>
+      <w:r>
         <w:rPr>
           <w:b/>
           <w:bCs/>
-          <w:u w:val="single"/>
-        </w:rPr>
-      </w:pPr>
+        </w:rPr>
+        <w:tab/>
+      </w:r>
+      <w:r>
+        <w:t xml:space="preserve">Aplikacja </w:t>
+      </w:r>
+      <w:r>
+        <w:t xml:space="preserve">będzie składać się z </w:t>
+      </w:r>
+      <w:r>
+        <w:t>REST API</w:t>
+      </w:r>
+      <w:r>
+        <w:rPr>
+          <w:i/>
+          <w:iCs/>
+        </w:rPr>
+        <w:t xml:space="preserve"> </w:t>
+      </w:r>
+      <w:r>
+        <w:t xml:space="preserve">napisanego w języku </w:t>
+      </w:r>
+      <w:proofErr w:type="spellStart"/>
+      <w:r>
+        <w:rPr>
+          <w:i/>
+          <w:iCs/>
+        </w:rPr>
+        <w:t>Python</w:t>
+      </w:r>
+      <w:proofErr w:type="spellEnd"/>
+      <w:r>
+        <w:rPr>
+          <w:i/>
+          <w:iCs/>
+        </w:rPr>
+        <w:t xml:space="preserve"> </w:t>
+      </w:r>
+      <w:r>
+        <w:t xml:space="preserve">z użyciem </w:t>
+      </w:r>
+      <w:proofErr w:type="spellStart"/>
+      <w:r>
+        <w:t>framworku</w:t>
+      </w:r>
+      <w:proofErr w:type="spellEnd"/>
+      <w:r>
+        <w:t xml:space="preserve"> </w:t>
+      </w:r>
+      <w:proofErr w:type="spellStart"/>
+      <w:r>
+        <w:rPr>
+          <w:i/>
+          <w:iCs/>
+        </w:rPr>
+        <w:t>Flas</w:t>
+      </w:r>
+      <w:r>
+        <w:rPr>
+          <w:i/>
+          <w:iCs/>
+        </w:rPr>
+        <w:t>k</w:t>
+      </w:r>
+      <w:proofErr w:type="spellEnd"/>
+      <w:r>
+        <w:rPr>
+          <w:i/>
+          <w:iCs/>
+        </w:rPr>
+        <w:t xml:space="preserve">, </w:t>
+      </w:r>
+      <w:r>
+        <w:t xml:space="preserve">korzystającego z bibliotek </w:t>
+      </w:r>
+      <w:proofErr w:type="spellStart"/>
+      <w:r>
+        <w:rPr>
+          <w:i/>
+          <w:iCs/>
+        </w:rPr>
+        <w:t>pywebcopy</w:t>
+      </w:r>
+      <w:proofErr w:type="spellEnd"/>
+      <w:r>
+        <w:rPr>
+          <w:i/>
+          <w:iCs/>
+        </w:rPr>
+        <w:t xml:space="preserve"> </w:t>
+      </w:r>
+      <w:r>
+        <w:t>do ściągania stron</w:t>
+      </w:r>
+      <w:r>
+        <w:rPr>
+          <w:i/>
+          <w:iCs/>
+        </w:rPr>
+        <w:t xml:space="preserve">, </w:t>
+      </w:r>
+      <w:r>
+        <w:rPr>
+          <w:i/>
+          <w:iCs/>
+        </w:rPr>
+        <w:t xml:space="preserve"> … </w:t>
+      </w:r>
+      <w:r>
+        <w:t>do porównywania zmian treści na nich</w:t>
+      </w:r>
+      <w:r>
+        <w:t xml:space="preserve"> oraz </w:t>
+      </w:r>
+      <w:proofErr w:type="spellStart"/>
+      <w:r>
+        <w:rPr>
+          <w:i/>
+          <w:iCs/>
+        </w:rPr>
+        <w:t>flaskmysql_db</w:t>
+      </w:r>
+      <w:proofErr w:type="spellEnd"/>
+      <w:r>
+        <w:t xml:space="preserve"> </w:t>
+      </w:r>
+      <w:r>
+        <w:t xml:space="preserve">do łączenia z bazą danych </w:t>
+      </w:r>
+      <w:r>
+        <w:rPr>
+          <w:i/>
+          <w:iCs/>
+        </w:rPr>
+        <w:t>MySQL</w:t>
+      </w:r>
+      <w:r>
+        <w:t xml:space="preserve">, w której będą zapisywane dane. </w:t>
+      </w:r>
+      <w:r>
+        <w:t>Wyświetlana aplikacja webowa będzie stworzona przy pomocy</w:t>
+      </w:r>
+      <w:r>
+        <w:t xml:space="preserve"> </w:t>
+      </w:r>
+      <w:proofErr w:type="spellStart"/>
+      <w:r>
+        <w:t>javascriptowej</w:t>
+      </w:r>
+      <w:proofErr w:type="spellEnd"/>
+      <w:r>
+        <w:t xml:space="preserve"> biblioteki </w:t>
+      </w:r>
+      <w:proofErr w:type="spellStart"/>
+      <w:r>
+        <w:rPr>
+          <w:i/>
+          <w:iCs/>
+        </w:rPr>
+        <w:t>React</w:t>
+      </w:r>
+      <w:proofErr w:type="spellEnd"/>
+      <w:r>
+        <w:t>, a</w:t>
+      </w:r>
+      <w:r>
+        <w:t xml:space="preserve"> dostęp do niej będzie umożliwiał serwer </w:t>
+      </w:r>
+      <w:proofErr w:type="spellStart"/>
+      <w:r>
+        <w:rPr>
+          <w:i/>
+          <w:iCs/>
+        </w:rPr>
+        <w:t>nginx</w:t>
+      </w:r>
+      <w:proofErr w:type="spellEnd"/>
+      <w:r>
+        <w:rPr>
+          <w:i/>
+          <w:iCs/>
+        </w:rPr>
+        <w:t xml:space="preserve">, </w:t>
+      </w:r>
+      <w:r>
+        <w:t xml:space="preserve">pełniący rolę </w:t>
+      </w:r>
+      <w:proofErr w:type="spellStart"/>
+      <w:r>
+        <w:t>reverse</w:t>
+      </w:r>
+      <w:proofErr w:type="spellEnd"/>
+      <w:r>
+        <w:t xml:space="preserve"> </w:t>
+      </w:r>
+      <w:proofErr w:type="spellStart"/>
+      <w:r>
+        <w:t>proxy</w:t>
+      </w:r>
+      <w:proofErr w:type="spellEnd"/>
+      <w:r>
+        <w:t xml:space="preserve">. Całość zostanie </w:t>
+      </w:r>
+      <w:r>
+        <w:t>skonteneryzowana</w:t>
+      </w:r>
+      <w:r>
+        <w:t xml:space="preserve"> </w:t>
+      </w:r>
+      <w:r>
+        <w:t>za pomocą technologii Docker.</w:t>
+      </w:r>
     </w:p>
+    <w:p/>
     <w:p>
       <w:r>
         <w:t>Praca składa się z czterech rozdziałów</w:t>
@@ -6079,6 +6481,104 @@
       <w:shd w:val="clear" w:color="auto" w:fill="E1DFDD"/>
     </w:rPr>
   </w:style>
+  <w:style w:type="character" w:styleId="Odwoaniedokomentarza">
+    <w:name w:val="annotation reference"/>
+    <w:basedOn w:val="Domylnaczcionkaakapitu"/>
+    <w:uiPriority w:val="99"/>
+    <w:semiHidden/>
+    <w:unhideWhenUsed/>
+    <w:rsid w:val="00B76A04"/>
+    <w:rPr>
+      <w:sz w:val="16"/>
+      <w:szCs w:val="16"/>
+    </w:rPr>
+  </w:style>
+  <w:style w:type="paragraph" w:styleId="Tekstkomentarza">
+    <w:name w:val="annotation text"/>
+    <w:basedOn w:val="Normalny"/>
+    <w:link w:val="TekstkomentarzaZnak"/>
+    <w:uiPriority w:val="99"/>
+    <w:semiHidden/>
+    <w:unhideWhenUsed/>
+    <w:rsid w:val="00B76A04"/>
+    <w:pPr>
+      <w:spacing w:line="240" w:lineRule="auto"/>
+    </w:pPr>
+    <w:rPr>
+      <w:sz w:val="20"/>
+      <w:szCs w:val="20"/>
+    </w:rPr>
+  </w:style>
+  <w:style w:type="character" w:customStyle="1" w:styleId="TekstkomentarzaZnak">
+    <w:name w:val="Tekst komentarza Znak"/>
+    <w:basedOn w:val="Domylnaczcionkaakapitu"/>
+    <w:link w:val="Tekstkomentarza"/>
+    <w:uiPriority w:val="99"/>
+    <w:semiHidden/>
+    <w:rsid w:val="00B76A04"/>
+    <w:rPr>
+      <w:sz w:val="20"/>
+      <w:szCs w:val="20"/>
+    </w:rPr>
+  </w:style>
+  <w:style w:type="paragraph" w:styleId="Tematkomentarza">
+    <w:name w:val="annotation subject"/>
+    <w:basedOn w:val="Tekstkomentarza"/>
+    <w:next w:val="Tekstkomentarza"/>
+    <w:link w:val="TematkomentarzaZnak"/>
+    <w:uiPriority w:val="99"/>
+    <w:semiHidden/>
+    <w:unhideWhenUsed/>
+    <w:rsid w:val="00B76A04"/>
+    <w:rPr>
+      <w:b/>
+      <w:bCs/>
+    </w:rPr>
+  </w:style>
+  <w:style w:type="character" w:customStyle="1" w:styleId="TematkomentarzaZnak">
+    <w:name w:val="Temat komentarza Znak"/>
+    <w:basedOn w:val="TekstkomentarzaZnak"/>
+    <w:link w:val="Tematkomentarza"/>
+    <w:uiPriority w:val="99"/>
+    <w:semiHidden/>
+    <w:rsid w:val="00B76A04"/>
+    <w:rPr>
+      <w:b/>
+      <w:bCs/>
+      <w:sz w:val="20"/>
+      <w:szCs w:val="20"/>
+    </w:rPr>
+  </w:style>
+  <w:style w:type="paragraph" w:styleId="Tekstdymka">
+    <w:name w:val="Balloon Text"/>
+    <w:basedOn w:val="Normalny"/>
+    <w:link w:val="TekstdymkaZnak"/>
+    <w:uiPriority w:val="99"/>
+    <w:semiHidden/>
+    <w:unhideWhenUsed/>
+    <w:rsid w:val="00B76A04"/>
+    <w:pPr>
+      <w:spacing w:line="240" w:lineRule="auto"/>
+    </w:pPr>
+    <w:rPr>
+      <w:rFonts w:ascii="Segoe UI" w:hAnsi="Segoe UI" w:cs="Segoe UI"/>
+      <w:sz w:val="18"/>
+      <w:szCs w:val="18"/>
+    </w:rPr>
+  </w:style>
+  <w:style w:type="character" w:customStyle="1" w:styleId="TekstdymkaZnak">
+    <w:name w:val="Tekst dymka Znak"/>
+    <w:basedOn w:val="Domylnaczcionkaakapitu"/>
+    <w:link w:val="Tekstdymka"/>
+    <w:uiPriority w:val="99"/>
+    <w:semiHidden/>
+    <w:rsid w:val="00B76A04"/>
+    <w:rPr>
+      <w:rFonts w:ascii="Segoe UI" w:hAnsi="Segoe UI" w:cs="Segoe UI"/>
+      <w:sz w:val="18"/>
+      <w:szCs w:val="18"/>
+    </w:rPr>
+  </w:style>
 </w:styles>
 </file>
 

</xml_diff>

<commit_message>
Convert to Typescript. Basic routing and main-app front.
</commit_message>
<xml_diff>
--- a/pdf/Inzynierka.docx
+++ b/pdf/Inzynierka.docx
@@ -41,7 +41,6 @@
       <w:r>
         <w:t xml:space="preserve">Aplikacja webowa </w:t>
       </w:r>
-      <w:proofErr w:type="spellStart"/>
       <w:r>
         <w:rPr>
           <w:i/>
@@ -49,7 +48,6 @@
         </w:rPr>
         <w:t>WebsiteMonitor</w:t>
       </w:r>
-      <w:proofErr w:type="spellEnd"/>
       <w:r>
         <w:t xml:space="preserve">, będąca tematem tej pracy, jest rozwiązaniem, które zapewnia nieustanne i w pełni automatyczne monitorowanie zmian pojawiających się na stronach internetowych, całych lub na wybranych ich fragmentach. Aplikacja będzie informować o nich w wybranym przez użytkownika czasie, np. raz w tygodniu, raz dziennie lub </w:t>
       </w:r>
@@ -57,15 +55,7 @@
         <w:t xml:space="preserve">w czasie rzeczywistym, </w:t>
       </w:r>
       <w:r>
-        <w:t xml:space="preserve">gdy tylko nowe treści się pojawią. Informacja będzie przekazywana za pomocą różnych środków komunikacji: mail, powiadomienia w przeglądarce lub za pomocą protokołu </w:t>
-      </w:r>
-      <w:proofErr w:type="spellStart"/>
-      <w:r>
-        <w:t>WebSocket</w:t>
-      </w:r>
-      <w:proofErr w:type="spellEnd"/>
-      <w:r>
-        <w:t>, a historia zmian będzie prezentowana w czytelny sposób, wraz z możliwością wygenerowania pliku pdf.</w:t>
+        <w:t>gdy tylko nowe treści się pojawią. Informacja będzie przekazywana za pomocą różnych środków komunikacji: mail, powiadomienia w przeglądarce lub za pomocą protokołu WebSocket, a historia zmian będzie prezentowana w czytelny sposób, wraz z możliwością wygenerowania pliku pdf.</w:t>
       </w:r>
     </w:p>
     <w:p>
@@ -104,55 +94,55 @@
           <w:iCs/>
           <w:shd w:val="clear" w:color="auto" w:fill="FFFFFF" w:themeFill="background1"/>
         </w:rPr>
-        <w:t xml:space="preserve"> </w:t>
-      </w:r>
-      <w:proofErr w:type="spellStart"/>
+        <w:t xml:space="preserve"> html</w:t>
+      </w:r>
+      <w:r>
+        <w:rPr>
+          <w:shd w:val="clear" w:color="auto" w:fill="FFFFFF" w:themeFill="background1"/>
+        </w:rPr>
+        <w:t xml:space="preserve"> z danej strony internetowej, jednak nie tak, jak robi to polecenie </w:t>
+      </w:r>
       <w:r>
         <w:rPr>
           <w:i/>
           <w:iCs/>
           <w:shd w:val="clear" w:color="auto" w:fill="FFFFFF" w:themeFill="background1"/>
         </w:rPr>
-        <w:t>html</w:t>
-      </w:r>
-      <w:proofErr w:type="spellEnd"/>
+        <w:t>curl</w:t>
+      </w:r>
       <w:r>
         <w:rPr>
           <w:shd w:val="clear" w:color="auto" w:fill="FFFFFF" w:themeFill="background1"/>
         </w:rPr>
-        <w:t xml:space="preserve"> z danej strony internetowej, jednak nie tak, jak robi to polecenie </w:t>
-      </w:r>
-      <w:proofErr w:type="spellStart"/>
+        <w:t xml:space="preserve"> lub </w:t>
+      </w:r>
       <w:r>
         <w:rPr>
           <w:i/>
           <w:iCs/>
           <w:shd w:val="clear" w:color="auto" w:fill="FFFFFF" w:themeFill="background1"/>
         </w:rPr>
-        <w:t>curl</w:t>
-      </w:r>
-      <w:proofErr w:type="spellEnd"/>
+        <w:t>wget</w:t>
+      </w:r>
       <w:r>
         <w:rPr>
           <w:shd w:val="clear" w:color="auto" w:fill="FFFFFF" w:themeFill="background1"/>
         </w:rPr>
-        <w:t xml:space="preserve"> lub </w:t>
-      </w:r>
-      <w:proofErr w:type="spellStart"/>
+        <w:t xml:space="preserve"> w systemie operacyjnym </w:t>
+      </w:r>
       <w:r>
         <w:rPr>
           <w:i/>
           <w:iCs/>
           <w:shd w:val="clear" w:color="auto" w:fill="FFFFFF" w:themeFill="background1"/>
         </w:rPr>
-        <w:t>wget</w:t>
-      </w:r>
-      <w:proofErr w:type="spellEnd"/>
+        <w:t>Linux</w:t>
+      </w:r>
       <w:r>
         <w:rPr>
           <w:shd w:val="clear" w:color="auto" w:fill="FFFFFF" w:themeFill="background1"/>
         </w:rPr>
-        <w:t xml:space="preserve"> w systemie operacyjnym </w:t>
+        <w:t xml:space="preserve">, ponieważ obecnie dużo stron ładuje dodatkowe treści do plików </w:t>
       </w:r>
       <w:r>
         <w:rPr>
@@ -160,53 +150,65 @@
           <w:iCs/>
           <w:shd w:val="clear" w:color="auto" w:fill="FFFFFF" w:themeFill="background1"/>
         </w:rPr>
-        <w:t>Linux</w:t>
+        <w:t>html</w:t>
       </w:r>
       <w:r>
         <w:rPr>
           <w:shd w:val="clear" w:color="auto" w:fill="FFFFFF" w:themeFill="background1"/>
         </w:rPr>
-        <w:t xml:space="preserve">, ponieważ obecnie dużo stron ładuje dodatkowe treści do plików </w:t>
-      </w:r>
-      <w:proofErr w:type="spellStart"/>
+        <w:t xml:space="preserve"> dynamicznie, za pomocą skryptów napisanych w języku </w:t>
+      </w:r>
       <w:r>
         <w:rPr>
           <w:i/>
           <w:iCs/>
           <w:shd w:val="clear" w:color="auto" w:fill="FFFFFF" w:themeFill="background1"/>
         </w:rPr>
-        <w:t>html</w:t>
-      </w:r>
-      <w:proofErr w:type="spellEnd"/>
+        <w:t>javascript</w:t>
+      </w:r>
       <w:r>
         <w:rPr>
           <w:shd w:val="clear" w:color="auto" w:fill="FFFFFF" w:themeFill="background1"/>
         </w:rPr>
-        <w:t xml:space="preserve"> dynamicznie, za pomocą skryptów napisanych w języku </w:t>
-      </w:r>
-      <w:proofErr w:type="spellStart"/>
+        <w:t>.</w:t>
+      </w:r>
+      <w:r>
+        <w:t xml:space="preserve"> </w:t>
+      </w:r>
+      <w:r>
+        <w:t xml:space="preserve">Oznacza to, że nie wszystkie treści są umieszczane w pliku </w:t>
+      </w:r>
       <w:r>
         <w:rPr>
           <w:i/>
           <w:iCs/>
-          <w:shd w:val="clear" w:color="auto" w:fill="FFFFFF" w:themeFill="background1"/>
-        </w:rPr>
-        <w:t>javascript</w:t>
-      </w:r>
-      <w:proofErr w:type="spellEnd"/>
-      <w:r>
-        <w:rPr>
-          <w:shd w:val="clear" w:color="auto" w:fill="FFFFFF" w:themeFill="background1"/>
-        </w:rPr>
-        <w:t>.</w:t>
+        </w:rPr>
+        <w:t>html</w:t>
+      </w:r>
+      <w:r>
+        <w:t xml:space="preserve"> od razu, część z nich może być </w:t>
+      </w:r>
+      <w:r>
+        <w:t xml:space="preserve">na przykład </w:t>
+      </w:r>
+      <w:r>
+        <w:t>pobierana</w:t>
       </w:r>
       <w:r>
         <w:t xml:space="preserve"> </w:t>
       </w:r>
       <w:r>
-        <w:t xml:space="preserve">Oznacza to, że nie wszystkie treści są umieszczane w pliku </w:t>
-      </w:r>
-      <w:proofErr w:type="spellStart"/>
+        <w:t xml:space="preserve">z innych źródeł lub </w:t>
+      </w:r>
+      <w:r>
+        <w:t>na bieżąco wyliczana</w:t>
+      </w:r>
+      <w:r>
+        <w:t xml:space="preserve">. </w:t>
+      </w:r>
+      <w:r>
+        <w:t xml:space="preserve">Serwer aplikacji będzie więc imitował działająca przeglądarkę, powodując rozpoczęcie działania zawartych na stronie skryptów, a następnie pobierze już gotowy plik </w:t>
+      </w:r>
       <w:r>
         <w:rPr>
           <w:i/>
@@ -214,164 +216,93 @@
         </w:rPr>
         <w:t>html</w:t>
       </w:r>
-      <w:proofErr w:type="spellEnd"/>
-      <w:r>
-        <w:t xml:space="preserve"> od razu, część z nich może być </w:t>
-      </w:r>
-      <w:r>
-        <w:t xml:space="preserve">na przykład </w:t>
-      </w:r>
-      <w:r>
-        <w:t>pobierana</w:t>
-      </w:r>
-      <w:r>
-        <w:t xml:space="preserve"> </w:t>
-      </w:r>
-      <w:r>
-        <w:t xml:space="preserve">z innych źródeł lub </w:t>
-      </w:r>
-      <w:r>
-        <w:t>na bieżąco wyliczana</w:t>
-      </w:r>
-      <w:r>
-        <w:t xml:space="preserve">. </w:t>
-      </w:r>
-      <w:r>
-        <w:t xml:space="preserve">Serwer aplikacji będzie więc imitował działająca przeglądarkę, powodując rozpoczęcie działania zawartych na stronie skryptów, a następnie pobierze już gotowy plik </w:t>
-      </w:r>
-      <w:proofErr w:type="spellStart"/>
+      <w:r>
+        <w:t xml:space="preserve"> z użytymi w nim innymi plikami jak zdjęcia, czy pliki stylujące </w:t>
+      </w:r>
       <w:r>
         <w:rPr>
           <w:i/>
           <w:iCs/>
         </w:rPr>
-        <w:t>html</w:t>
-      </w:r>
-      <w:proofErr w:type="spellEnd"/>
-      <w:r>
-        <w:t xml:space="preserve"> z użytymi w nim innymi plikami jak zdjęcia, czy pliki </w:t>
-      </w:r>
-      <w:proofErr w:type="spellStart"/>
-      <w:r>
-        <w:t>stylujące</w:t>
-      </w:r>
-      <w:proofErr w:type="spellEnd"/>
+        <w:t>css</w:t>
+      </w:r>
+      <w:r>
+        <w:t xml:space="preserve">. </w:t>
+      </w:r>
+      <w:r>
+        <w:t xml:space="preserve">Następnie </w:t>
+      </w:r>
+      <w:r>
+        <w:t xml:space="preserve">wyświetli użytkownikowi pobraną stronę oraz doda do niego odpowiedni skrypt umożliwiający </w:t>
+      </w:r>
+      <w:r>
+        <w:t xml:space="preserve">łatwe, na przykład za pomocą podświetlania, </w:t>
+      </w:r>
+      <w:r>
+        <w:t>wybranie konkretnych jej elementów do obserwacji. W wybranym przez użytkownika czasie i za pomocą preferowanych przez niego środków poinformuje go o zmianie, a także umożliwi mu łatwe przejrzenie i udostępnienie innym historii zmian na  stronie.</w:t>
+      </w:r>
+    </w:p>
+    <w:p>
+      <w:pPr>
+        <w:ind w:firstLine="708"/>
+      </w:pPr>
+      <w:r>
+        <w:t>W sieci jest ponad 1,7 mld* stron</w:t>
+      </w:r>
+      <w:r>
+        <w:t xml:space="preserve"> internetowych</w:t>
+      </w:r>
+      <w:r>
+        <w:t>.</w:t>
+      </w:r>
       <w:r>
         <w:t xml:space="preserve"> </w:t>
       </w:r>
-      <w:proofErr w:type="spellStart"/>
+      <w:r>
+        <w:t xml:space="preserve">Nie przypominają one już stron z początkowych lat XXI wieku, </w:t>
+      </w:r>
+      <w:r>
+        <w:t>są</w:t>
+      </w:r>
+      <w:r>
+        <w:t xml:space="preserve"> bardziej złożone</w:t>
+      </w:r>
+      <w:r>
+        <w:t xml:space="preserve">, </w:t>
+      </w:r>
+      <w:r>
+        <w:t xml:space="preserve">nie składają się już z samych pików </w:t>
+      </w:r>
       <w:r>
         <w:rPr>
           <w:i/>
           <w:iCs/>
         </w:rPr>
-        <w:t>css</w:t>
-      </w:r>
-      <w:proofErr w:type="spellEnd"/>
-      <w:r>
-        <w:t xml:space="preserve">. </w:t>
-      </w:r>
-      <w:r>
-        <w:t xml:space="preserve">Następnie </w:t>
-      </w:r>
-      <w:r>
-        <w:t xml:space="preserve">wyświetli użytkownikowi pobraną stronę oraz doda do niego odpowiedni skrypt umożliwiający </w:t>
-      </w:r>
-      <w:r>
-        <w:t xml:space="preserve">łatwe, na przykład za pomocą podświetlania, </w:t>
-      </w:r>
-      <w:r>
-        <w:t>wybranie konkretnych jej elementów do obserwacji. W wybranym przez użytkownika czasie i za pomocą preferowanych przez niego środków poinformuje go o zmianie, a także umożliwi mu łatwe przejrzenie i udostępnienie innym historii zmian na  stronie.</w:t>
-      </w:r>
-    </w:p>
-    <w:p>
-      <w:pPr>
-        <w:ind w:firstLine="708"/>
-      </w:pPr>
-      <w:r>
-        <w:t>W sieci jest ponad 1,7 mld* stron</w:t>
-      </w:r>
-      <w:r>
-        <w:t xml:space="preserve"> internetowych</w:t>
-      </w:r>
-      <w:r>
-        <w:t>.</w:t>
-      </w:r>
-      <w:r>
-        <w:t xml:space="preserve"> </w:t>
-      </w:r>
-      <w:r>
-        <w:t xml:space="preserve">Nie przypominają one już stron z początkowych lat XXI wieku, </w:t>
-      </w:r>
-      <w:r>
-        <w:t>są</w:t>
-      </w:r>
-      <w:r>
-        <w:t xml:space="preserve"> bardziej złożone</w:t>
-      </w:r>
-      <w:r>
-        <w:t xml:space="preserve">, </w:t>
-      </w:r>
-      <w:r>
-        <w:t xml:space="preserve">nie składają się już z samych pików </w:t>
-      </w:r>
-      <w:proofErr w:type="spellStart"/>
+        <w:t>html</w:t>
+      </w:r>
+      <w:r>
+        <w:t xml:space="preserve">, ale także wielu skryptów, czy bibliotek pobieranych za pomocą </w:t>
+      </w:r>
       <w:r>
         <w:rPr>
           <w:i/>
           <w:iCs/>
         </w:rPr>
-        <w:t>html</w:t>
-      </w:r>
-      <w:proofErr w:type="spellEnd"/>
-      <w:r>
-        <w:t xml:space="preserve">, ale także wielu skryptów, czy bibliotek pobieranych za pomocą </w:t>
+        <w:t>CDN</w:t>
       </w:r>
       <w:r>
         <w:rPr>
           <w:i/>
           <w:iCs/>
         </w:rPr>
-        <w:t>CDN</w:t>
+        <w:t xml:space="preserve"> (</w:t>
       </w:r>
       <w:r>
         <w:rPr>
           <w:i/>
           <w:iCs/>
         </w:rPr>
-        <w:t xml:space="preserve"> (</w:t>
-      </w:r>
-      <w:proofErr w:type="spellStart"/>
-      <w:r>
-        <w:rPr>
-          <w:i/>
-          <w:iCs/>
-        </w:rPr>
-        <w:t>content</w:t>
-      </w:r>
-      <w:proofErr w:type="spellEnd"/>
-      <w:r>
-        <w:rPr>
-          <w:i/>
-          <w:iCs/>
-        </w:rPr>
-        <w:t xml:space="preserve"> </w:t>
-      </w:r>
-      <w:proofErr w:type="spellStart"/>
-      <w:r>
-        <w:rPr>
-          <w:i/>
-          <w:iCs/>
-        </w:rPr>
-        <w:t>delivery</w:t>
-      </w:r>
-      <w:proofErr w:type="spellEnd"/>
-      <w:r>
-        <w:rPr>
-          <w:i/>
-          <w:iCs/>
-        </w:rPr>
-        <w:t xml:space="preserve"> network</w:t>
+        <w:t>content delivery network</w:t>
       </w:r>
       <w:r>
         <w:rPr>
@@ -582,7 +513,6 @@
       <w:r>
         <w:t xml:space="preserve">, którzy korzystaliby z </w:t>
       </w:r>
-      <w:proofErr w:type="spellStart"/>
       <w:r>
         <w:rPr>
           <w:i/>
@@ -590,7 +520,6 @@
         </w:rPr>
         <w:t>WebsiteMonitor</w:t>
       </w:r>
-      <w:proofErr w:type="spellEnd"/>
       <w:r>
         <w:t xml:space="preserve"> mog</w:t>
       </w:r>
@@ -648,52 +577,18 @@
           <w:i/>
           <w:iCs/>
         </w:rPr>
-        <w:t>cross-</w:t>
-      </w:r>
-      <w:proofErr w:type="spellStart"/>
+        <w:t>cross-site scripting</w:t>
+      </w:r>
+      <w:r>
+        <w:t xml:space="preserve">), polegającym na wstrzyknięciu złośliwego kodu JavaScript do plików pobieranych przez odwiedzającego stronę lub przy ataku </w:t>
+      </w:r>
       <w:r>
         <w:rPr>
           <w:i/>
           <w:iCs/>
         </w:rPr>
-        <w:t>site</w:t>
-      </w:r>
-      <w:proofErr w:type="spellEnd"/>
-      <w:r>
-        <w:rPr>
-          <w:i/>
-          <w:iCs/>
-        </w:rPr>
-        <w:t xml:space="preserve"> </w:t>
-      </w:r>
-      <w:proofErr w:type="spellStart"/>
-      <w:r>
-        <w:rPr>
-          <w:i/>
-          <w:iCs/>
-        </w:rPr>
-        <w:t>scripting</w:t>
-      </w:r>
-      <w:proofErr w:type="spellEnd"/>
-      <w:r>
-        <w:t xml:space="preserve">), polegającym na wstrzyknięciu złośliwego kodu JavaScript do plików pobieranych przez odwiedzającego stronę lub przy ataku </w:t>
-      </w:r>
-      <w:r>
-        <w:rPr>
-          <w:i/>
-          <w:iCs/>
-        </w:rPr>
-        <w:t>DNS-</w:t>
-      </w:r>
-      <w:proofErr w:type="spellStart"/>
-      <w:r>
-        <w:rPr>
-          <w:i/>
-          <w:iCs/>
-        </w:rPr>
-        <w:t>spoofing</w:t>
-      </w:r>
-      <w:proofErr w:type="spellEnd"/>
+        <w:t>DNS-spoofing</w:t>
+      </w:r>
       <w:r>
         <w:t xml:space="preserve">, w którym zaatakowany serwer DNS będzie przekierowywał klientów na stronę atakującego, pomimo wprowadzenia w przeglądarce poprawnej nazwy domeny. Każdy tego typu ataku, będzie łatwiejszy do wykrycia, jeśli właściciel strony dostanie natychmiast powiadomienie o zmianie na stronie, której sam nie wykonał. Będzie to dla niego wtedy jasny sygnał, że na stronie dzieje się coś niepokojącego i należy się temu przyjrzeć. </w:t>
       </w:r>
@@ -792,7 +687,6 @@
       <w:r>
         <w:t xml:space="preserve">, z którym klient nawiąże komunikację za pomocą protokołu </w:t>
       </w:r>
-      <w:proofErr w:type="spellStart"/>
       <w:r>
         <w:rPr>
           <w:i/>
@@ -800,7 +694,6 @@
         </w:rPr>
         <w:t>Websocket</w:t>
       </w:r>
-      <w:proofErr w:type="spellEnd"/>
       <w:r>
         <w:t xml:space="preserve">, co pozwoli mu na obserwowanie </w:t>
       </w:r>
@@ -946,7 +839,6 @@
       <w:r>
         <w:t xml:space="preserve">Poniższa tabela przedstawia porównanie funkcjonalności oferowanych przez najpopularniejsze aplikacje webowe do śledzenia zmian na stronach internetowych oraz aplikacji </w:t>
       </w:r>
-      <w:proofErr w:type="spellStart"/>
       <w:r>
         <w:rPr>
           <w:i/>
@@ -954,7 +846,6 @@
         </w:rPr>
         <w:t>WebsiteMonitor</w:t>
       </w:r>
-      <w:proofErr w:type="spellEnd"/>
       <w:r>
         <w:t>.</w:t>
       </w:r>
@@ -1062,7 +953,6 @@
                 <w:iCs/>
               </w:rPr>
             </w:pPr>
-            <w:proofErr w:type="spellStart"/>
             <w:r>
               <w:rPr>
                 <w:i/>
@@ -1070,7 +960,6 @@
               </w:rPr>
               <w:t>ChangeTower</w:t>
             </w:r>
-            <w:proofErr w:type="spellEnd"/>
           </w:p>
         </w:tc>
         <w:tc>
@@ -1084,7 +973,6 @@
                 <w:iCs/>
               </w:rPr>
             </w:pPr>
-            <w:proofErr w:type="spellStart"/>
             <w:r>
               <w:rPr>
                 <w:i/>
@@ -1092,7 +980,6 @@
               </w:rPr>
               <w:t>Wachete</w:t>
             </w:r>
-            <w:proofErr w:type="spellEnd"/>
           </w:p>
         </w:tc>
         <w:tc>
@@ -1106,7 +993,6 @@
                 <w:iCs/>
               </w:rPr>
             </w:pPr>
-            <w:proofErr w:type="spellStart"/>
             <w:r>
               <w:rPr>
                 <w:i/>
@@ -1114,7 +1000,6 @@
               </w:rPr>
               <w:t>Visualping</w:t>
             </w:r>
-            <w:proofErr w:type="spellEnd"/>
           </w:p>
         </w:tc>
         <w:tc>
@@ -1131,7 +1016,6 @@
                 <w:u w:val="single"/>
               </w:rPr>
             </w:pPr>
-            <w:proofErr w:type="spellStart"/>
             <w:r>
               <w:rPr>
                 <w:b/>
@@ -1142,7 +1026,6 @@
               </w:rPr>
               <w:t>WebsiteMonitor</w:t>
             </w:r>
-            <w:proofErr w:type="spellEnd"/>
           </w:p>
         </w:tc>
       </w:tr>
@@ -2716,15 +2599,9 @@
                 <w:iCs/>
               </w:rPr>
             </w:pPr>
-            <w:proofErr w:type="spellStart"/>
-            <w:r>
-              <w:t>intergracja</w:t>
-            </w:r>
-            <w:proofErr w:type="spellEnd"/>
-            <w:r>
-              <w:t xml:space="preserve"> ze </w:t>
-            </w:r>
-            <w:proofErr w:type="spellStart"/>
+            <w:r>
+              <w:t xml:space="preserve">intergracja ze </w:t>
+            </w:r>
             <w:r>
               <w:rPr>
                 <w:i/>
@@ -2732,7 +2609,6 @@
               </w:rPr>
               <w:t>Slackiem</w:t>
             </w:r>
-            <w:proofErr w:type="spellEnd"/>
           </w:p>
         </w:tc>
         <w:tc>
@@ -2978,19 +2854,11 @@
                 <w:lang w:val="en-GB"/>
               </w:rPr>
             </w:pPr>
-            <w:proofErr w:type="spellStart"/>
             <w:r>
               <w:rPr>
                 <w:lang w:val="en-GB"/>
               </w:rPr>
-              <w:t>intergracja</w:t>
-            </w:r>
-            <w:proofErr w:type="spellEnd"/>
-            <w:r>
-              <w:rPr>
-                <w:lang w:val="en-GB"/>
-              </w:rPr>
-              <w:t xml:space="preserve"> z </w:t>
+              <w:t xml:space="preserve">intergracja z </w:t>
             </w:r>
             <w:r>
               <w:rPr>
@@ -3162,13 +3030,8 @@
                 <w:lang w:val="en-GB"/>
               </w:rPr>
             </w:pPr>
-            <w:proofErr w:type="spellStart"/>
-            <w:r>
-              <w:t>intergracja</w:t>
-            </w:r>
-            <w:proofErr w:type="spellEnd"/>
-            <w:r>
-              <w:t xml:space="preserve"> </w:t>
+            <w:r>
+              <w:t xml:space="preserve">intergracja </w:t>
             </w:r>
             <w:r>
               <w:rPr>
@@ -5145,7 +5008,6 @@
       <w:r>
         <w:t xml:space="preserve"> Dlatego też, ta funkcjonalność nie będzie dostępna w aplikacji </w:t>
       </w:r>
-      <w:proofErr w:type="spellStart"/>
       <w:r>
         <w:rPr>
           <w:i/>
@@ -5153,7 +5015,6 @@
         </w:rPr>
         <w:t>WebsiteMonitor</w:t>
       </w:r>
-      <w:proofErr w:type="spellEnd"/>
       <w:r>
         <w:t>.</w:t>
       </w:r>
@@ -5183,7 +5044,6 @@
       <w:r>
         <w:t xml:space="preserve">, oferuje to tylko </w:t>
       </w:r>
-      <w:proofErr w:type="spellStart"/>
       <w:r>
         <w:rPr>
           <w:i/>
@@ -5191,7 +5051,6 @@
         </w:rPr>
         <w:t>Wachate</w:t>
       </w:r>
-      <w:proofErr w:type="spellEnd"/>
       <w:r>
         <w:t xml:space="preserve">, brakuje </w:t>
       </w:r>
@@ -5211,13 +5070,8 @@
         <w:t xml:space="preserve">, </w:t>
       </w:r>
       <w:r>
-        <w:t xml:space="preserve">protokołu </w:t>
-      </w:r>
-      <w:proofErr w:type="spellStart"/>
-      <w:r>
-        <w:t>Websockets</w:t>
-      </w:r>
-      <w:proofErr w:type="spellEnd"/>
+        <w:t>protokołu Websockets</w:t>
+      </w:r>
       <w:r>
         <w:t xml:space="preserve">, ani nie odświeża automatycznie strony po przeprowadzonym </w:t>
       </w:r>
@@ -5248,7 +5102,6 @@
       <w:r>
         <w:t xml:space="preserve">a automatyczne stworzenia wykresów zmiany wskazanych danych liczbowych na stronie jest dostępne tylko w aplikacji </w:t>
       </w:r>
-      <w:proofErr w:type="spellStart"/>
       <w:r>
         <w:rPr>
           <w:i/>
@@ -5256,50 +5109,101 @@
         </w:rPr>
         <w:t>Wachate</w:t>
       </w:r>
-      <w:proofErr w:type="spellEnd"/>
       <w:r>
         <w:t xml:space="preserve">. Przy ustawieniach monitoringu strony w aplikacjach </w:t>
       </w:r>
-      <w:proofErr w:type="spellStart"/>
       <w:r>
         <w:rPr>
           <w:i/>
           <w:iCs/>
         </w:rPr>
-        <w:t>Visualping</w:t>
-      </w:r>
-      <w:proofErr w:type="spellEnd"/>
+        <w:t xml:space="preserve">Visualping </w:t>
+      </w:r>
+      <w:r>
+        <w:t xml:space="preserve"> oraz </w:t>
+      </w:r>
       <w:r>
         <w:rPr>
           <w:i/>
           <w:iCs/>
         </w:rPr>
-        <w:t xml:space="preserve"> </w:t>
-      </w:r>
-      <w:r>
-        <w:t xml:space="preserve"> oraz </w:t>
-      </w:r>
-      <w:proofErr w:type="spellStart"/>
+        <w:t>Wachete</w:t>
+      </w:r>
+      <w:r>
+        <w:t xml:space="preserve"> brakuje parametru zakończenia przeprowadzanych skanów strony, który nie zmuszał by użytkownika do ręcznego usunięcia ustawionego monitoringu. Z całej trójki tylko </w:t>
+      </w:r>
       <w:r>
         <w:rPr>
           <w:i/>
           <w:iCs/>
         </w:rPr>
-        <w:t>Wachete</w:t>
-      </w:r>
-      <w:proofErr w:type="spellEnd"/>
-      <w:r>
-        <w:t xml:space="preserve"> brakuje parametru zakończenia przeprowadzanych skanów strony, który nie zmuszał by użytkownika do ręcznego usunięcia ustawionego monitoringu. Z całej trójki tylko </w:t>
-      </w:r>
-      <w:proofErr w:type="spellStart"/>
+        <w:t xml:space="preserve">Wachete </w:t>
+      </w:r>
+      <w:r>
+        <w:t xml:space="preserve">udostępnia API dla programistów, którzy chcieliby sami obrobić dane za pomocą własnych skryptów. Dodając do tego fakt, iż wszystkie powyższe usługi w wersjach rozszerzonych są płatne, można dojść  do wniosku, iż na rynku wciąż nie ma narzędzia zaspokającego potrzeby wszystkich klientów. </w:t>
+      </w:r>
+    </w:p>
+    <w:p>
+      <w:pPr>
+        <w:ind w:firstLine="708"/>
+      </w:pPr>
+      <w:r>
+        <w:t>Aplikacja webowa</w:t>
+      </w:r>
+      <w:r>
+        <w:t xml:space="preserve"> </w:t>
+      </w:r>
       <w:r>
         <w:rPr>
           <w:i/>
           <w:iCs/>
         </w:rPr>
-        <w:t>Wachete</w:t>
-      </w:r>
-      <w:proofErr w:type="spellEnd"/>
+        <w:t>WebsiteMonitor</w:t>
+      </w:r>
+      <w:r>
+        <w:t>, która jest tematem tej pracy, wszystkie wymienione wyżej braki wypełni i będzie sprawdzać się wszędzie tam, gdzie łatwość udostępniania wyników monitoringów</w:t>
+      </w:r>
+      <w:r>
+        <w:t xml:space="preserve">, </w:t>
+      </w:r>
+      <w:r>
+        <w:t xml:space="preserve">ich łatwa </w:t>
+      </w:r>
+      <w:r>
+        <w:t xml:space="preserve">i czytelna </w:t>
+      </w:r>
+      <w:r>
+        <w:t>prezentacja</w:t>
+      </w:r>
+      <w:r>
+        <w:t>, powiadomienia w czasie rzeczywistym</w:t>
+      </w:r>
+      <w:r>
+        <w:t xml:space="preserve"> oraz wygodne API będą kluczowe.</w:t>
+      </w:r>
+    </w:p>
+    <w:p>
+      <w:pPr>
+        <w:ind w:firstLine="708"/>
+      </w:pPr>
+    </w:p>
+    <w:p>
+      <w:r>
+        <w:rPr>
+          <w:b/>
+          <w:bCs/>
+        </w:rPr>
+        <w:tab/>
+      </w:r>
+      <w:r>
+        <w:t xml:space="preserve">Aplikacja </w:t>
+      </w:r>
+      <w:r>
+        <w:t xml:space="preserve">będzie składać się z </w:t>
+      </w:r>
+      <w:r>
+        <w:t>REST API</w:t>
+      </w:r>
       <w:r>
         <w:rPr>
           <w:i/>
@@ -5308,71 +5212,14 @@
         <w:t xml:space="preserve"> </w:t>
       </w:r>
       <w:r>
-        <w:t xml:space="preserve">udostępnia API dla programistów, którzy chcieliby sami obrobić dane za pomocą własnych skryptów. Dodając do tego fakt, iż wszystkie powyższe usługi w wersjach rozszerzonych są płatne, można dojść  do wniosku, iż na rynku wciąż nie ma narzędzia zaspokającego potrzeby wszystkich klientów. </w:t>
-      </w:r>
-    </w:p>
-    <w:p>
-      <w:pPr>
-        <w:ind w:firstLine="708"/>
-      </w:pPr>
-      <w:r>
-        <w:t>Aplikacja webowa</w:t>
-      </w:r>
-      <w:r>
-        <w:t xml:space="preserve"> </w:t>
-      </w:r>
-      <w:proofErr w:type="spellStart"/>
+        <w:t xml:space="preserve">napisanego w języku </w:t>
+      </w:r>
       <w:r>
         <w:rPr>
           <w:i/>
           <w:iCs/>
         </w:rPr>
-        <w:t>WebsiteMonitor</w:t>
-      </w:r>
-      <w:proofErr w:type="spellEnd"/>
-      <w:r>
-        <w:t>, która jest tematem tej pracy, wszystkie wymienione wyżej braki wypełni i będzie sprawdzać się wszędzie tam, gdzie łatwość udostępniania wyników monitoringów</w:t>
-      </w:r>
-      <w:r>
-        <w:t xml:space="preserve">, </w:t>
-      </w:r>
-      <w:r>
-        <w:t xml:space="preserve">ich łatwa </w:t>
-      </w:r>
-      <w:r>
-        <w:t xml:space="preserve">i czytelna </w:t>
-      </w:r>
-      <w:r>
-        <w:t>prezentacja</w:t>
-      </w:r>
-      <w:r>
-        <w:t>, powiadomienia w czasie rzeczywistym</w:t>
-      </w:r>
-      <w:r>
-        <w:t xml:space="preserve"> oraz wygodne API będą kluczowe.</w:t>
-      </w:r>
-    </w:p>
-    <w:p>
-      <w:pPr>
-        <w:ind w:firstLine="708"/>
-      </w:pPr>
-    </w:p>
-    <w:p>
-      <w:r>
-        <w:rPr>
-          <w:b/>
-          <w:bCs/>
-        </w:rPr>
-        <w:tab/>
-      </w:r>
-      <w:r>
-        <w:t xml:space="preserve">Aplikacja </w:t>
-      </w:r>
-      <w:r>
-        <w:t xml:space="preserve">będzie składać się z </w:t>
-      </w:r>
-      <w:r>
-        <w:t>REST API</w:t>
+        <w:t>Python</w:t>
       </w:r>
       <w:r>
         <w:rPr>
@@ -5382,188 +5229,116 @@
         <w:t xml:space="preserve"> </w:t>
       </w:r>
       <w:r>
-        <w:t xml:space="preserve">napisanego w języku </w:t>
-      </w:r>
-      <w:proofErr w:type="spellStart"/>
+        <w:t xml:space="preserve">z użyciem framworku </w:t>
+      </w:r>
       <w:r>
         <w:rPr>
           <w:i/>
           <w:iCs/>
         </w:rPr>
-        <w:t>Python</w:t>
-      </w:r>
-      <w:proofErr w:type="spellEnd"/>
+        <w:t>Flas</w:t>
+      </w:r>
       <w:r>
         <w:rPr>
           <w:i/>
           <w:iCs/>
         </w:rPr>
-        <w:t xml:space="preserve"> </w:t>
-      </w:r>
-      <w:r>
-        <w:t xml:space="preserve">z użyciem </w:t>
-      </w:r>
-      <w:proofErr w:type="spellStart"/>
-      <w:r>
-        <w:t>framworku</w:t>
-      </w:r>
-      <w:proofErr w:type="spellEnd"/>
-      <w:r>
-        <w:t xml:space="preserve"> </w:t>
-      </w:r>
-      <w:proofErr w:type="spellStart"/>
+        <w:t xml:space="preserve">k, </w:t>
+      </w:r>
+      <w:r>
+        <w:t xml:space="preserve">korzystającego z bibliotek </w:t>
+      </w:r>
       <w:r>
         <w:rPr>
           <w:i/>
           <w:iCs/>
         </w:rPr>
-        <w:t>Flas</w:t>
+        <w:t xml:space="preserve">pywebcopy </w:t>
+      </w:r>
+      <w:r>
+        <w:t>do ściągania stron</w:t>
       </w:r>
       <w:r>
         <w:rPr>
           <w:i/>
           <w:iCs/>
         </w:rPr>
-        <w:t>k</w:t>
-      </w:r>
-      <w:proofErr w:type="spellEnd"/>
+        <w:t xml:space="preserve">, </w:t>
+      </w:r>
       <w:r>
         <w:rPr>
           <w:i/>
           <w:iCs/>
         </w:rPr>
-        <w:t xml:space="preserve">, </w:t>
-      </w:r>
-      <w:r>
-        <w:t xml:space="preserve">korzystającego z bibliotek </w:t>
-      </w:r>
-      <w:proofErr w:type="spellStart"/>
+        <w:t xml:space="preserve"> … </w:t>
+      </w:r>
+      <w:r>
+        <w:t>do porównywania zmian treści na nich</w:t>
+      </w:r>
+      <w:r>
+        <w:t xml:space="preserve"> oraz </w:t>
+      </w:r>
       <w:r>
         <w:rPr>
           <w:i/>
           <w:iCs/>
         </w:rPr>
-        <w:t>pywebcopy</w:t>
-      </w:r>
-      <w:proofErr w:type="spellEnd"/>
+        <w:t>flaskmysql_db</w:t>
+      </w:r>
+      <w:r>
+        <w:t xml:space="preserve"> </w:t>
+      </w:r>
+      <w:r>
+        <w:t xml:space="preserve">do łączenia z bazą danych </w:t>
+      </w:r>
       <w:r>
         <w:rPr>
           <w:i/>
           <w:iCs/>
         </w:rPr>
-        <w:t xml:space="preserve"> </w:t>
-      </w:r>
-      <w:r>
-        <w:t>do ściągania stron</w:t>
+        <w:t>MySQL</w:t>
+      </w:r>
+      <w:r>
+        <w:t xml:space="preserve">, w której będą zapisywane dane. </w:t>
+      </w:r>
+      <w:r>
+        <w:t>Wyświetlana aplikacja webowa będzie stworzona przy pomocy</w:t>
+      </w:r>
+      <w:r>
+        <w:t xml:space="preserve"> javascriptowej</w:t>
+      </w:r>
+      <w:r>
+        <w:t xml:space="preserve"> biblioteki </w:t>
       </w:r>
       <w:r>
         <w:rPr>
           <w:i/>
           <w:iCs/>
         </w:rPr>
-        <w:t xml:space="preserve">, </w:t>
+        <w:t>React</w:t>
+      </w:r>
+      <w:r>
+        <w:t>, a</w:t>
+      </w:r>
+      <w:r>
+        <w:t xml:space="preserve"> dostęp do niej będzie umożliwiał serwer </w:t>
       </w:r>
       <w:r>
         <w:rPr>
           <w:i/>
           <w:iCs/>
         </w:rPr>
-        <w:t xml:space="preserve"> … </w:t>
-      </w:r>
-      <w:r>
-        <w:t>do porównywania zmian treści na nich</w:t>
-      </w:r>
-      <w:r>
-        <w:t xml:space="preserve"> oraz </w:t>
-      </w:r>
-      <w:proofErr w:type="spellStart"/>
+        <w:t>nginx</w:t>
+      </w:r>
       <w:r>
         <w:rPr>
           <w:i/>
           <w:iCs/>
         </w:rPr>
-        <w:t>flaskmysql_db</w:t>
-      </w:r>
-      <w:proofErr w:type="spellEnd"/>
-      <w:r>
-        <w:t xml:space="preserve"> </w:t>
-      </w:r>
-      <w:r>
-        <w:t xml:space="preserve">do łączenia z bazą danych </w:t>
-      </w:r>
-      <w:r>
-        <w:rPr>
-          <w:i/>
-          <w:iCs/>
-        </w:rPr>
-        <w:t>MySQL</w:t>
-      </w:r>
-      <w:r>
-        <w:t xml:space="preserve">, w której będą zapisywane dane. </w:t>
-      </w:r>
-      <w:r>
-        <w:t>Wyświetlana aplikacja webowa będzie stworzona przy pomocy</w:t>
-      </w:r>
-      <w:r>
-        <w:t xml:space="preserve"> </w:t>
-      </w:r>
-      <w:proofErr w:type="spellStart"/>
-      <w:r>
-        <w:t>javascriptowej</w:t>
-      </w:r>
-      <w:proofErr w:type="spellEnd"/>
-      <w:r>
-        <w:t xml:space="preserve"> biblioteki </w:t>
-      </w:r>
-      <w:proofErr w:type="spellStart"/>
-      <w:r>
-        <w:rPr>
-          <w:i/>
-          <w:iCs/>
-        </w:rPr>
-        <w:t>React</w:t>
-      </w:r>
-      <w:proofErr w:type="spellEnd"/>
-      <w:r>
-        <w:t>, a</w:t>
-      </w:r>
-      <w:r>
-        <w:t xml:space="preserve"> dostęp do niej będzie umożliwiał serwer </w:t>
-      </w:r>
-      <w:proofErr w:type="spellStart"/>
-      <w:r>
-        <w:rPr>
-          <w:i/>
-          <w:iCs/>
-        </w:rPr>
-        <w:t>nginx</w:t>
-      </w:r>
-      <w:proofErr w:type="spellEnd"/>
-      <w:r>
-        <w:rPr>
-          <w:i/>
-          <w:iCs/>
-        </w:rPr>
         <w:t xml:space="preserve">, </w:t>
       </w:r>
       <w:r>
-        <w:t xml:space="preserve">pełniący rolę </w:t>
-      </w:r>
-      <w:proofErr w:type="spellStart"/>
-      <w:r>
-        <w:t>reverse</w:t>
-      </w:r>
-      <w:proofErr w:type="spellEnd"/>
-      <w:r>
-        <w:t xml:space="preserve"> </w:t>
-      </w:r>
-      <w:proofErr w:type="spellStart"/>
-      <w:r>
-        <w:t>proxy</w:t>
-      </w:r>
-      <w:proofErr w:type="spellEnd"/>
-      <w:r>
-        <w:t xml:space="preserve">. Całość zostanie </w:t>
+        <w:t xml:space="preserve">pełniący rolę reverse proxy. Całość zostanie </w:t>
       </w:r>
       <w:r>
         <w:t xml:space="preserve">skonteneryzowana </w:t>
@@ -5673,31 +5448,7 @@
     <w:p/>
     <w:p>
       <w:r>
-        <w:t xml:space="preserve">Należy uwzględnić i uzasadnić czemu używa się </w:t>
-      </w:r>
-      <w:proofErr w:type="spellStart"/>
-      <w:r>
-        <w:t>iframe</w:t>
-      </w:r>
-      <w:proofErr w:type="spellEnd"/>
-      <w:r>
-        <w:t xml:space="preserve"> i ze inaczej się nie da, bo  dr Krzywiecki </w:t>
-      </w:r>
-      <w:proofErr w:type="spellStart"/>
-      <w:r>
-        <w:t>sie</w:t>
-      </w:r>
-      <w:proofErr w:type="spellEnd"/>
-      <w:r>
-        <w:t xml:space="preserve"> </w:t>
-      </w:r>
-      <w:proofErr w:type="spellStart"/>
-      <w:r>
-        <w:t>dopytywal</w:t>
-      </w:r>
-      <w:proofErr w:type="spellEnd"/>
-      <w:r>
-        <w:t>, ze to przestarzale</w:t>
+        <w:t>Należy uwzględnić i uzasadnić czemu używa się iframe i ze inaczej się nie da, bo  dr Krzywiecki sie dopytywal, ze to przestarzale</w:t>
       </w:r>
     </w:p>
     <w:p/>
@@ -5729,15 +5480,7 @@
         <w:pStyle w:val="Standard"/>
       </w:pPr>
       <w:r>
-        <w:t>Podstawowym mechanizmem obronnym nowoczesnych przeglądarek jest Same-</w:t>
-      </w:r>
-      <w:proofErr w:type="spellStart"/>
-      <w:r>
-        <w:t>Origin</w:t>
-      </w:r>
-      <w:proofErr w:type="spellEnd"/>
-      <w:r>
-        <w:t xml:space="preserve"> Policy.</w:t>
+        <w:t>Podstawowym mechanizmem obronnym nowoczesnych przeglądarek jest Same-Origin Policy.</w:t>
       </w:r>
     </w:p>
     <w:p>
@@ -5751,15 +5494,7 @@
       </w:pPr>
       <w:hyperlink r:id="rId14" w:history="1">
         <w:r>
-          <w:t>Same-</w:t>
-        </w:r>
-        <w:proofErr w:type="spellStart"/>
-        <w:r>
-          <w:t>Origin</w:t>
-        </w:r>
-        <w:proofErr w:type="spellEnd"/>
-        <w:r>
-          <w:t xml:space="preserve"> Policy (SOP)</w:t>
+          <w:t>Same-Origin Policy (SOP)</w:t>
         </w:r>
       </w:hyperlink>
       <w:r>
@@ -5808,15 +5543,7 @@
         <w:pStyle w:val="Standard"/>
       </w:pPr>
       <w:r>
-        <w:t xml:space="preserve">dwie aplikacje charakteryzujące się różnymi </w:t>
-      </w:r>
-      <w:proofErr w:type="spellStart"/>
-      <w:r>
-        <w:t>Originami</w:t>
-      </w:r>
-      <w:proofErr w:type="spellEnd"/>
-      <w:r>
-        <w:t xml:space="preserve"> nie mogą używać (ściągać, osadzać, odpytywać) swoich wzajemnych elementów.</w:t>
+        <w:t>dwie aplikacje charakteryzujące się różnymi Originami nie mogą używać (ściągać, osadzać, odpytywać) swoich wzajemnych elementów.</w:t>
       </w:r>
     </w:p>
     <w:p>
@@ -5842,23 +5569,7 @@
         <w:pStyle w:val="Standard"/>
       </w:pPr>
       <w:r>
-        <w:t xml:space="preserve">- Nie można zapisywać i odczytywać ciasteczek </w:t>
-      </w:r>
-      <w:proofErr w:type="spellStart"/>
-      <w:r>
-        <w:t>Originu</w:t>
-      </w:r>
-      <w:proofErr w:type="spellEnd"/>
-      <w:r>
-        <w:t xml:space="preserve"> A, będąc na stronie innego </w:t>
-      </w:r>
-      <w:proofErr w:type="spellStart"/>
-      <w:r>
-        <w:t>Originu</w:t>
-      </w:r>
-      <w:proofErr w:type="spellEnd"/>
-      <w:r>
-        <w:t xml:space="preserve"> B</w:t>
+        <w:t>- Nie można zapisywać i odczytywać ciasteczek Originu A, będąc na stronie innego Originu B</w:t>
       </w:r>
     </w:p>
     <w:p>
@@ -5879,39 +5590,7 @@
           <w:b/>
           <w:bCs/>
         </w:rPr>
-        <w:t xml:space="preserve">- Nie można wywoływać zapytań HTTP z </w:t>
-      </w:r>
-      <w:proofErr w:type="spellStart"/>
-      <w:r>
-        <w:rPr>
-          <w:b/>
-          <w:bCs/>
-        </w:rPr>
-        <w:t>Originu</w:t>
-      </w:r>
-      <w:proofErr w:type="spellEnd"/>
-      <w:r>
-        <w:rPr>
-          <w:b/>
-          <w:bCs/>
-        </w:rPr>
-        <w:t xml:space="preserve"> A do </w:t>
-      </w:r>
-      <w:proofErr w:type="spellStart"/>
-      <w:r>
-        <w:rPr>
-          <w:b/>
-          <w:bCs/>
-        </w:rPr>
-        <w:t>Originu</w:t>
-      </w:r>
-      <w:proofErr w:type="spellEnd"/>
-      <w:r>
-        <w:rPr>
-          <w:b/>
-          <w:bCs/>
-        </w:rPr>
-        <w:t xml:space="preserve"> B (na przykład element  </w:t>
+        <w:t xml:space="preserve">- Nie można wywoływać zapytań HTTP z Originu A do Originu B (na przykład element  </w:t>
       </w:r>
       <w:bookmarkStart w:id="1" w:name="crayon-5f97e7cc59ffd995373482"/>
       <w:bookmarkEnd w:id="1"/>
@@ -5950,130 +5629,16 @@
       <w:pPr>
         <w:pStyle w:val="Standard"/>
       </w:pPr>
-      <w:proofErr w:type="spellStart"/>
-      <w:r>
-        <w:t>Podejscie</w:t>
-      </w:r>
-      <w:proofErr w:type="spellEnd"/>
-      <w:r>
-        <w:t xml:space="preserve"> 1.</w:t>
+      <w:r>
+        <w:t>Podejscie 1.</w:t>
       </w:r>
     </w:p>
     <w:p>
       <w:pPr>
         <w:pStyle w:val="Standard"/>
       </w:pPr>
-      <w:proofErr w:type="spellStart"/>
-      <w:r>
-        <w:t>Sciagniecie</w:t>
-      </w:r>
-      <w:proofErr w:type="spellEnd"/>
-      <w:r>
-        <w:t xml:space="preserve"> kodu strony, i wklejenie go na nasza. Nie ma problemu jeśli chodzi o </w:t>
-      </w:r>
-      <w:proofErr w:type="spellStart"/>
-      <w:r>
-        <w:t>tresc</w:t>
-      </w:r>
-      <w:proofErr w:type="spellEnd"/>
-      <w:r>
-        <w:t xml:space="preserve">, ale jeśli dynamicznie </w:t>
-      </w:r>
-      <w:proofErr w:type="spellStart"/>
-      <w:r>
-        <w:t>wkleilibysm</w:t>
-      </w:r>
-      <w:proofErr w:type="spellEnd"/>
-      <w:r>
-        <w:t xml:space="preserve"> </w:t>
-      </w:r>
-      <w:proofErr w:type="spellStart"/>
-      <w:r>
-        <w:t>reguly</w:t>
-      </w:r>
-      <w:proofErr w:type="spellEnd"/>
-      <w:r>
-        <w:t xml:space="preserve"> </w:t>
-      </w:r>
-      <w:proofErr w:type="spellStart"/>
-      <w:r>
-        <w:t>css</w:t>
-      </w:r>
-      <w:proofErr w:type="spellEnd"/>
-      <w:r>
-        <w:t xml:space="preserve">, to </w:t>
-      </w:r>
-      <w:proofErr w:type="spellStart"/>
-      <w:r>
-        <w:t>mogly</w:t>
-      </w:r>
-      <w:proofErr w:type="spellEnd"/>
-      <w:r>
-        <w:t xml:space="preserve"> by one </w:t>
-      </w:r>
-      <w:proofErr w:type="spellStart"/>
-      <w:r>
-        <w:t>nakladac</w:t>
-      </w:r>
-      <w:proofErr w:type="spellEnd"/>
-      <w:r>
-        <w:t xml:space="preserve"> się na te </w:t>
-      </w:r>
-      <w:proofErr w:type="spellStart"/>
-      <w:r>
-        <w:t>usyte</w:t>
-      </w:r>
-      <w:proofErr w:type="spellEnd"/>
-      <w:r>
-        <w:t xml:space="preserve"> do </w:t>
-      </w:r>
-      <w:proofErr w:type="spellStart"/>
-      <w:r>
-        <w:t>stylowania</w:t>
-      </w:r>
-      <w:proofErr w:type="spellEnd"/>
-      <w:r>
-        <w:t xml:space="preserve"> mojej aplikacji. Co jeśli na podanej stronie czcionka ustawiona jest na kolor czarny a na mojej na </w:t>
-      </w:r>
-      <w:proofErr w:type="spellStart"/>
-      <w:r>
-        <w:t>bialy</w:t>
-      </w:r>
-      <w:proofErr w:type="spellEnd"/>
-      <w:r>
-        <w:t xml:space="preserve">, </w:t>
-      </w:r>
-      <w:proofErr w:type="spellStart"/>
-      <w:r>
-        <w:t>reguly</w:t>
-      </w:r>
-      <w:proofErr w:type="spellEnd"/>
-      <w:r>
-        <w:t xml:space="preserve"> jednej bądź drugiej strony </w:t>
-      </w:r>
-      <w:proofErr w:type="spellStart"/>
-      <w:r>
-        <w:t>zostaly</w:t>
-      </w:r>
-      <w:proofErr w:type="spellEnd"/>
-      <w:r>
-        <w:t xml:space="preserve"> by nadpisane w </w:t>
-      </w:r>
-      <w:proofErr w:type="spellStart"/>
-      <w:r>
-        <w:t>zaleznosci</w:t>
-      </w:r>
-      <w:proofErr w:type="spellEnd"/>
-      <w:r>
-        <w:t xml:space="preserve"> od specyfikacji danej </w:t>
-      </w:r>
-      <w:proofErr w:type="spellStart"/>
-      <w:r>
-        <w:t>reguly</w:t>
-      </w:r>
-      <w:proofErr w:type="spellEnd"/>
-      <w:r>
-        <w:t>.</w:t>
+      <w:r>
+        <w:t>Sciagniecie kodu strony, i wklejenie go na nasza. Nie ma problemu jeśli chodzi o tresc, ale jeśli dynamicznie wkleilibysm reguly css, to mogly by one nakladac się na te usyte do stylowania mojej aplikacji. Co jeśli na podanej stronie czcionka ustawiona jest na kolor czarny a na mojej na bialy, reguly jednej bądź drugiej strony zostaly by nadpisane w zaleznosci od specyfikacji danej reguly.</w:t>
       </w:r>
     </w:p>
     <w:p>
@@ -6081,140 +5646,15 @@
         <w:pStyle w:val="Standard"/>
       </w:pPr>
       <w:r>
-        <w:t xml:space="preserve">Poza tym </w:t>
-      </w:r>
-      <w:proofErr w:type="spellStart"/>
-      <w:r>
-        <w:t>wystepuje</w:t>
-      </w:r>
-      <w:proofErr w:type="spellEnd"/>
-      <w:r>
-        <w:t xml:space="preserve"> tu problem z SOP. Strony często </w:t>
-      </w:r>
-      <w:proofErr w:type="spellStart"/>
-      <w:r>
-        <w:t>laduja</w:t>
-      </w:r>
-      <w:proofErr w:type="spellEnd"/>
-      <w:r>
-        <w:t xml:space="preserve"> się dynamicznie: czyli do pliku </w:t>
-      </w:r>
-      <w:proofErr w:type="spellStart"/>
-      <w:r>
-        <w:t>html</w:t>
-      </w:r>
-      <w:proofErr w:type="spellEnd"/>
-      <w:r>
-        <w:t xml:space="preserve"> są często dodawane </w:t>
-      </w:r>
-      <w:proofErr w:type="spellStart"/>
-      <w:r>
-        <w:t>tresci</w:t>
-      </w:r>
-      <w:proofErr w:type="spellEnd"/>
-      <w:r>
-        <w:t xml:space="preserve"> za </w:t>
-      </w:r>
-      <w:proofErr w:type="spellStart"/>
-      <w:r>
-        <w:t>pomoca</w:t>
-      </w:r>
-      <w:proofErr w:type="spellEnd"/>
-      <w:r>
-        <w:t xml:space="preserve"> skryptu </w:t>
-      </w:r>
-      <w:proofErr w:type="spellStart"/>
-      <w:r>
-        <w:t>js</w:t>
-      </w:r>
-      <w:proofErr w:type="spellEnd"/>
-      <w:r>
-        <w:t xml:space="preserve">, który te </w:t>
-      </w:r>
-      <w:proofErr w:type="spellStart"/>
-      <w:r>
-        <w:t>tresci</w:t>
-      </w:r>
-      <w:proofErr w:type="spellEnd"/>
-      <w:r>
-        <w:t xml:space="preserve"> pobiera za </w:t>
-      </w:r>
-      <w:proofErr w:type="spellStart"/>
-      <w:r>
-        <w:t>pomoca</w:t>
-      </w:r>
-      <w:proofErr w:type="spellEnd"/>
-      <w:r>
-        <w:t xml:space="preserve"> np.</w:t>
+        <w:t>Poza tym wystepuje tu problem z SOP. Strony często laduja się dynamicznie: czyli do pliku html są często dodawane tresci za pomoca skryptu js, który te tresci pobiera za pomoca np.</w:t>
       </w:r>
     </w:p>
     <w:p>
       <w:pPr>
         <w:pStyle w:val="Standard"/>
       </w:pPr>
-      <w:proofErr w:type="spellStart"/>
-      <w:r>
-        <w:t>zapytn</w:t>
-      </w:r>
-      <w:proofErr w:type="spellEnd"/>
-      <w:r>
-        <w:t xml:space="preserve"> </w:t>
-      </w:r>
-      <w:proofErr w:type="spellStart"/>
-      <w:r>
-        <w:t>https</w:t>
-      </w:r>
-      <w:proofErr w:type="spellEnd"/>
-      <w:r>
-        <w:t xml:space="preserve"> do innej domeny B. Domena B ma zapisany adres strony A i akceptuje jej zapytania, zapytania ze skopiowanego skryptu na moja </w:t>
-      </w:r>
-      <w:proofErr w:type="spellStart"/>
-      <w:r>
-        <w:t>strone</w:t>
-      </w:r>
-      <w:proofErr w:type="spellEnd"/>
-      <w:r>
-        <w:t xml:space="preserve"> </w:t>
-      </w:r>
-      <w:proofErr w:type="spellStart"/>
-      <w:r>
-        <w:t>lecialby</w:t>
-      </w:r>
-      <w:proofErr w:type="spellEnd"/>
-      <w:r>
-        <w:t xml:space="preserve"> z domena C i z </w:t>
-      </w:r>
-      <w:proofErr w:type="spellStart"/>
-      <w:r>
-        <w:t>duzym</w:t>
-      </w:r>
-      <w:proofErr w:type="spellEnd"/>
-      <w:r>
-        <w:t xml:space="preserve"> </w:t>
-      </w:r>
-      <w:proofErr w:type="spellStart"/>
-      <w:r>
-        <w:t>prawopodobienstwem</w:t>
-      </w:r>
-      <w:proofErr w:type="spellEnd"/>
-      <w:r>
-        <w:t xml:space="preserve"> </w:t>
-      </w:r>
-      <w:proofErr w:type="spellStart"/>
-      <w:r>
-        <w:t>zostalby</w:t>
-      </w:r>
-      <w:proofErr w:type="spellEnd"/>
-      <w:r>
-        <w:t xml:space="preserve"> odrzucane przez </w:t>
-      </w:r>
-      <w:proofErr w:type="spellStart"/>
-      <w:r>
-        <w:t>poityke</w:t>
-      </w:r>
-      <w:proofErr w:type="spellEnd"/>
-      <w:r>
-        <w:t xml:space="preserve"> SOP. </w:t>
+      <w:r>
+        <w:t xml:space="preserve">zapytn https do innej domeny B. Domena B ma zapisany adres strony A i akceptuje jej zapytania, zapytania ze skopiowanego skryptu na moja strone lecialby z domena C i z duzym prawopodobienstwem zostalby odrzucane przez poityke SOP. </w:t>
       </w:r>
       <w:r>
         <w:br/>
@@ -6224,13 +5664,8 @@
       <w:pPr>
         <w:pStyle w:val="Standard"/>
       </w:pPr>
-      <w:proofErr w:type="spellStart"/>
-      <w:r>
-        <w:t>Podejscie</w:t>
-      </w:r>
-      <w:proofErr w:type="spellEnd"/>
-      <w:r>
-        <w:t xml:space="preserve"> 2.</w:t>
+      <w:r>
+        <w:t>Podejscie 2.</w:t>
       </w:r>
     </w:p>
     <w:p>
@@ -6238,74 +5673,11 @@
         <w:pStyle w:val="Standard"/>
       </w:pPr>
       <w:r>
-        <w:t xml:space="preserve">Idealnym do tego elementu </w:t>
-      </w:r>
-      <w:proofErr w:type="spellStart"/>
-      <w:r>
-        <w:t>html</w:t>
-      </w:r>
-      <w:proofErr w:type="spellEnd"/>
-      <w:r>
-        <w:t xml:space="preserve"> </w:t>
-      </w:r>
-      <w:proofErr w:type="spellStart"/>
-      <w:r>
-        <w:t>iframe</w:t>
-      </w:r>
-      <w:proofErr w:type="spellEnd"/>
-      <w:r>
-        <w:t xml:space="preserve">. </w:t>
+        <w:t xml:space="preserve">Idealnym do tego elementu html iframe. </w:t>
       </w:r>
       <w:r>
         <w:br/>
-      </w:r>
-      <w:proofErr w:type="spellStart"/>
-      <w:r>
-        <w:t>Wyswitlenie</w:t>
-      </w:r>
-      <w:proofErr w:type="spellEnd"/>
-      <w:r>
-        <w:t xml:space="preserve"> w </w:t>
-      </w:r>
-      <w:proofErr w:type="spellStart"/>
-      <w:r>
-        <w:t>iframie</w:t>
-      </w:r>
-      <w:proofErr w:type="spellEnd"/>
-      <w:r>
-        <w:t xml:space="preserve">, </w:t>
-      </w:r>
-      <w:proofErr w:type="spellStart"/>
-      <w:r>
-        <w:t>bezposrednio</w:t>
-      </w:r>
-      <w:proofErr w:type="spellEnd"/>
-      <w:r>
-        <w:t xml:space="preserve"> na stronie, X-</w:t>
-      </w:r>
-      <w:proofErr w:type="spellStart"/>
-      <w:r>
-        <w:t>frame</w:t>
-      </w:r>
-      <w:proofErr w:type="spellEnd"/>
-      <w:r>
-        <w:t>-</w:t>
-      </w:r>
-      <w:proofErr w:type="spellStart"/>
-      <w:r>
-        <w:t>option</w:t>
-      </w:r>
-      <w:proofErr w:type="spellEnd"/>
-      <w:r>
-        <w:t xml:space="preserve"> </w:t>
-      </w:r>
-      <w:proofErr w:type="spellStart"/>
-      <w:r>
-        <w:t>false</w:t>
-      </w:r>
-      <w:proofErr w:type="spellEnd"/>
-      <w:r>
-        <w:t xml:space="preserve"> na to nie pozwoli</w:t>
+        <w:t>Wyswitlenie w iframie, bezposrednio na stronie, X-frame-option false na to nie pozwoli</w:t>
       </w:r>
     </w:p>
     <w:p>
@@ -6313,47 +5685,7 @@
         <w:pStyle w:val="Standard"/>
       </w:pPr>
       <w:r>
-        <w:t xml:space="preserve">Poza tym SOP zablokuje skrypt próbujący modyfikować elementy </w:t>
-      </w:r>
-      <w:proofErr w:type="spellStart"/>
-      <w:r>
-        <w:t>iframe</w:t>
-      </w:r>
-      <w:proofErr w:type="spellEnd"/>
-      <w:r>
-        <w:t xml:space="preserve">, jeżeli strona </w:t>
-      </w:r>
-      <w:proofErr w:type="spellStart"/>
-      <w:r>
-        <w:t>posiadajaca</w:t>
-      </w:r>
-      <w:proofErr w:type="spellEnd"/>
-      <w:r>
-        <w:t xml:space="preserve"> </w:t>
-      </w:r>
-      <w:proofErr w:type="spellStart"/>
-      <w:r>
-        <w:t>iframe</w:t>
-      </w:r>
-      <w:proofErr w:type="spellEnd"/>
-      <w:r>
-        <w:t xml:space="preserve"> i strona na nim </w:t>
-      </w:r>
-      <w:proofErr w:type="spellStart"/>
-      <w:r>
-        <w:t>wyswietlana</w:t>
-      </w:r>
-      <w:proofErr w:type="spellEnd"/>
-      <w:r>
-        <w:t xml:space="preserve"> maja inny </w:t>
-      </w:r>
-      <w:proofErr w:type="spellStart"/>
-      <w:r>
-        <w:t>origin</w:t>
-      </w:r>
-      <w:proofErr w:type="spellEnd"/>
-      <w:r>
-        <w:t>.</w:t>
+        <w:t>Poza tym SOP zablokuje skrypt próbujący modyfikować elementy iframe, jeżeli strona posiadajaca iframe i strona na nim wyswietlana maja inny origin.</w:t>
       </w:r>
     </w:p>
     <w:p>
@@ -6367,156 +5699,16 @@
       </w:pPr>
       <w:r>
         <w:br/>
-      </w:r>
-      <w:proofErr w:type="spellStart"/>
-      <w:r>
-        <w:t>Rozwiazanie</w:t>
-      </w:r>
-      <w:proofErr w:type="spellEnd"/>
-      <w:r>
-        <w:t>.</w:t>
+        <w:t>Rozwiazanie.</w:t>
       </w:r>
     </w:p>
     <w:p>
       <w:pPr>
         <w:pStyle w:val="Standard"/>
       </w:pPr>
-      <w:proofErr w:type="spellStart"/>
       <w:r>
         <w:lastRenderedPageBreak/>
-        <w:t>Sciagniecie</w:t>
-      </w:r>
-      <w:proofErr w:type="spellEnd"/>
-      <w:r>
-        <w:t xml:space="preserve"> strony już z </w:t>
-      </w:r>
-      <w:proofErr w:type="spellStart"/>
-      <w:r>
-        <w:t>zaladowanym</w:t>
-      </w:r>
-      <w:proofErr w:type="spellEnd"/>
-      <w:r>
-        <w:t xml:space="preserve"> dynamicznymi elementami, tak </w:t>
-      </w:r>
-      <w:proofErr w:type="spellStart"/>
-      <w:r>
-        <w:t>jakbysmy</w:t>
-      </w:r>
-      <w:proofErr w:type="spellEnd"/>
-      <w:r>
-        <w:t xml:space="preserve"> otwierali ja w </w:t>
-      </w:r>
-      <w:proofErr w:type="spellStart"/>
-      <w:r>
-        <w:t>przegladarce</w:t>
-      </w:r>
-      <w:proofErr w:type="spellEnd"/>
-      <w:r>
-        <w:t xml:space="preserve"> na serwer, </w:t>
-      </w:r>
-      <w:proofErr w:type="spellStart"/>
-      <w:r>
-        <w:t>dzieki</w:t>
-      </w:r>
-      <w:proofErr w:type="spellEnd"/>
-      <w:r>
-        <w:t xml:space="preserve"> </w:t>
-      </w:r>
-      <w:proofErr w:type="spellStart"/>
-      <w:r>
-        <w:t>pywebcopy</w:t>
-      </w:r>
-      <w:proofErr w:type="spellEnd"/>
-      <w:r>
-        <w:t xml:space="preserve">, która taka </w:t>
-      </w:r>
-      <w:proofErr w:type="spellStart"/>
-      <w:r>
-        <w:t>przegladarke</w:t>
-      </w:r>
-      <w:proofErr w:type="spellEnd"/>
-      <w:r>
-        <w:t xml:space="preserve"> symuluje, </w:t>
-      </w:r>
-      <w:proofErr w:type="spellStart"/>
-      <w:r>
-        <w:t>nastepnie</w:t>
-      </w:r>
-      <w:proofErr w:type="spellEnd"/>
-      <w:r>
-        <w:t xml:space="preserve"> wystawienie do niej </w:t>
-      </w:r>
-      <w:proofErr w:type="spellStart"/>
-      <w:r>
-        <w:t>route</w:t>
-      </w:r>
-      <w:proofErr w:type="spellEnd"/>
-      <w:r>
-        <w:t xml:space="preserve"> na serwerze, z tej </w:t>
-      </w:r>
-      <w:proofErr w:type="spellStart"/>
-      <w:r>
-        <w:t>routy</w:t>
-      </w:r>
-      <w:proofErr w:type="spellEnd"/>
-      <w:r>
-        <w:t xml:space="preserve"> </w:t>
-      </w:r>
-      <w:proofErr w:type="spellStart"/>
-      <w:r>
-        <w:t>iframe</w:t>
-      </w:r>
-      <w:proofErr w:type="spellEnd"/>
-      <w:r>
-        <w:t xml:space="preserve"> z </w:t>
-      </w:r>
-      <w:proofErr w:type="spellStart"/>
-      <w:r>
-        <w:t>frontendu</w:t>
-      </w:r>
-      <w:proofErr w:type="spellEnd"/>
-      <w:r>
-        <w:t xml:space="preserve"> </w:t>
-      </w:r>
-      <w:proofErr w:type="spellStart"/>
-      <w:r>
-        <w:t>wyrenderowanej</w:t>
-      </w:r>
-      <w:proofErr w:type="spellEnd"/>
-      <w:r>
-        <w:t xml:space="preserve"> strony ponieważ mój </w:t>
-      </w:r>
-      <w:proofErr w:type="spellStart"/>
-      <w:r>
-        <w:t>sewer</w:t>
-      </w:r>
-      <w:proofErr w:type="spellEnd"/>
-      <w:r>
-        <w:t xml:space="preserve"> nie ma X-</w:t>
-      </w:r>
-      <w:proofErr w:type="spellStart"/>
-      <w:r>
-        <w:t>frame</w:t>
-      </w:r>
-      <w:proofErr w:type="spellEnd"/>
-      <w:r>
-        <w:t>-</w:t>
-      </w:r>
-      <w:proofErr w:type="spellStart"/>
-      <w:r>
-        <w:t>option</w:t>
-      </w:r>
-      <w:proofErr w:type="spellEnd"/>
-      <w:r>
-        <w:t xml:space="preserve"> </w:t>
-      </w:r>
-      <w:proofErr w:type="spellStart"/>
-      <w:r>
-        <w:t>true</w:t>
-      </w:r>
-      <w:proofErr w:type="spellEnd"/>
-      <w:r>
-        <w:t>.</w:t>
+        <w:t>Sciagniecie strony już z zaladowanym dynamicznymi elementami, tak jakbysmy otwierali ja w przegladarce na serwer, dzieki pywebcopy, która taka przegladarke symuluje, nastepnie wystawienie do niej route na serwerze, z tej routy iframe z frontendu wyrenderowanej strony ponieważ mój sewer nie ma X-frame-option true.</w:t>
       </w:r>
     </w:p>
     <w:p>
@@ -6539,55 +5731,7 @@
         <w:pStyle w:val="Standard"/>
       </w:pPr>
       <w:r>
-        <w:t xml:space="preserve">Wstrzykniecie </w:t>
-      </w:r>
-      <w:proofErr w:type="spellStart"/>
-      <w:r>
-        <w:t>js</w:t>
-      </w:r>
-      <w:proofErr w:type="spellEnd"/>
-      <w:r>
-        <w:t xml:space="preserve"> na poziomie </w:t>
-      </w:r>
-      <w:proofErr w:type="spellStart"/>
-      <w:r>
-        <w:t>skryput</w:t>
-      </w:r>
-      <w:proofErr w:type="spellEnd"/>
-      <w:r>
-        <w:t xml:space="preserve"> na </w:t>
-      </w:r>
-      <w:proofErr w:type="spellStart"/>
-      <w:r>
-        <w:t>backendzie</w:t>
-      </w:r>
-      <w:proofErr w:type="spellEnd"/>
-      <w:r>
-        <w:t xml:space="preserve"> czemu? </w:t>
-      </w:r>
-      <w:proofErr w:type="spellStart"/>
-      <w:r>
-        <w:t>Latwiejsze</w:t>
-      </w:r>
-      <w:proofErr w:type="spellEnd"/>
-      <w:r>
-        <w:t xml:space="preserve"> w </w:t>
-      </w:r>
-      <w:proofErr w:type="spellStart"/>
-      <w:r>
-        <w:t>developmencie</w:t>
-      </w:r>
-      <w:proofErr w:type="spellEnd"/>
-      <w:r>
-        <w:t xml:space="preserve"> ponieważ wtedy </w:t>
-      </w:r>
-      <w:proofErr w:type="spellStart"/>
-      <w:r>
-        <w:t>backend</w:t>
-      </w:r>
-      <w:proofErr w:type="spellEnd"/>
-      <w:r>
-        <w:t xml:space="preserve"> i front są na innych portach więc SOP blokuje wstrzykniecie skryptu</w:t>
+        <w:t>Wstrzykniecie js na poziomie skryput na backendzie czemu? Latwiejsze w developmencie ponieważ wtedy backend i front są na innych portach więc SOP blokuje wstrzykniecie skryptu</w:t>
       </w:r>
     </w:p>
     <w:p>
@@ -6595,39 +5739,7 @@
         <w:pStyle w:val="Standard"/>
       </w:pPr>
       <w:r>
-        <w:t xml:space="preserve">W </w:t>
-      </w:r>
-      <w:proofErr w:type="spellStart"/>
-      <w:r>
-        <w:t>dockerze</w:t>
-      </w:r>
-      <w:proofErr w:type="spellEnd"/>
-      <w:r>
-        <w:t xml:space="preserve"> za </w:t>
-      </w:r>
-      <w:proofErr w:type="spellStart"/>
-      <w:r>
-        <w:t>reverse</w:t>
-      </w:r>
-      <w:proofErr w:type="spellEnd"/>
-      <w:r>
-        <w:t xml:space="preserve"> </w:t>
-      </w:r>
-      <w:proofErr w:type="spellStart"/>
-      <w:r>
-        <w:t>proxy</w:t>
-      </w:r>
-      <w:proofErr w:type="spellEnd"/>
-      <w:r>
-        <w:t xml:space="preserve"> nie </w:t>
-      </w:r>
-      <w:proofErr w:type="spellStart"/>
-      <w:r>
-        <w:t>byloby</w:t>
-      </w:r>
-      <w:proofErr w:type="spellEnd"/>
-      <w:r>
-        <w:t xml:space="preserve"> problemu</w:t>
+        <w:t>W dockerze za reverse proxy nie byloby problemu</w:t>
       </w:r>
     </w:p>
     <w:p>
@@ -6643,47 +5755,7 @@
         <w:pStyle w:val="Standard"/>
       </w:pPr>
       <w:r>
-        <w:t xml:space="preserve">Do komunikacji </w:t>
-      </w:r>
-      <w:proofErr w:type="spellStart"/>
-      <w:r>
-        <w:t>pomiedzy</w:t>
-      </w:r>
-      <w:proofErr w:type="spellEnd"/>
-      <w:r>
-        <w:t xml:space="preserve"> skryptami w aplikacji </w:t>
-      </w:r>
-      <w:proofErr w:type="spellStart"/>
-      <w:r>
-        <w:t>WebSiteMonitor</w:t>
-      </w:r>
-      <w:proofErr w:type="spellEnd"/>
-      <w:r>
-        <w:t xml:space="preserve"> oraz skryptem </w:t>
-      </w:r>
-      <w:proofErr w:type="spellStart"/>
-      <w:r>
-        <w:t>wstrzyknietym</w:t>
-      </w:r>
-      <w:proofErr w:type="spellEnd"/>
-      <w:r>
-        <w:t xml:space="preserve"> w </w:t>
-      </w:r>
-      <w:proofErr w:type="spellStart"/>
-      <w:r>
-        <w:t>iframe</w:t>
-      </w:r>
-      <w:proofErr w:type="spellEnd"/>
-      <w:r>
-        <w:t xml:space="preserve">, jest wykorzystana funkcja </w:t>
-      </w:r>
-      <w:proofErr w:type="spellStart"/>
-      <w:r>
-        <w:t>window.postMessage</w:t>
-      </w:r>
-      <w:proofErr w:type="spellEnd"/>
-      <w:r>
-        <w:t>() (tutaj opis)</w:t>
+        <w:t>Do komunikacji pomiedzy skryptami w aplikacji WebSiteMonitor oraz skryptem wstrzyknietym w iframe, jest wykorzystana funkcja window.postMessage() (tutaj opis)</w:t>
       </w:r>
     </w:p>
     <w:p>
@@ -6721,45 +5793,19 @@
         <w:pStyle w:val="Standard"/>
       </w:pPr>
       <w:r>
-        <w:t xml:space="preserve">- w jaki </w:t>
-      </w:r>
-      <w:proofErr w:type="spellStart"/>
-      <w:r>
-        <w:t>sposob</w:t>
-      </w:r>
-      <w:proofErr w:type="spellEnd"/>
-      <w:r>
-        <w:t xml:space="preserve"> </w:t>
-      </w:r>
-      <w:proofErr w:type="spellStart"/>
-      <w:r>
-        <w:t>porownac</w:t>
-      </w:r>
-      <w:proofErr w:type="spellEnd"/>
-      <w:r>
-        <w:t xml:space="preserve"> pliki ? Tak </w:t>
-      </w:r>
-      <w:proofErr w:type="spellStart"/>
-      <w:r>
-        <w:t>zeby</w:t>
-      </w:r>
-      <w:proofErr w:type="spellEnd"/>
-      <w:r>
-        <w:t xml:space="preserve"> było to ergonomiczne i czytelne ?</w:t>
+        <w:t>- w jaki sposob porownac pliki ? Tak zeby było to ergonomiczne i czytelne ?</w:t>
       </w:r>
     </w:p>
     <w:p>
       <w:pPr>
         <w:pStyle w:val="PreformattedText"/>
       </w:pPr>
-      <w:proofErr w:type="spellStart"/>
       <w:r>
         <w:rPr>
           <w:rStyle w:val="SourceText"/>
         </w:rPr>
         <w:t>difflib</w:t>
       </w:r>
-      <w:proofErr w:type="spellEnd"/>
     </w:p>
     <w:p>
       <w:pPr>
@@ -6768,60 +5814,12 @@
     </w:p>
     <w:p>
       <w:r>
-        <w:t xml:space="preserve">Nie chodzi tylko o to żeby powiedzieć ze 2 pliki </w:t>
-      </w:r>
-      <w:proofErr w:type="spellStart"/>
-      <w:r>
-        <w:t>sa</w:t>
-      </w:r>
-      <w:proofErr w:type="spellEnd"/>
-      <w:r>
-        <w:t xml:space="preserve"> </w:t>
-      </w:r>
-      <w:proofErr w:type="spellStart"/>
-      <w:r>
-        <w:t>rozne</w:t>
-      </w:r>
-      <w:proofErr w:type="spellEnd"/>
-      <w:r>
-        <w:t xml:space="preserve"> albo ze </w:t>
-      </w:r>
-      <w:proofErr w:type="spellStart"/>
-      <w:r>
-        <w:t>roznia</w:t>
-      </w:r>
-      <w:proofErr w:type="spellEnd"/>
-      <w:r>
-        <w:t xml:space="preserve"> się </w:t>
-      </w:r>
-      <w:proofErr w:type="spellStart"/>
-      <w:r>
-        <w:t>ilomas</w:t>
-      </w:r>
-      <w:proofErr w:type="spellEnd"/>
-      <w:r>
-        <w:t xml:space="preserve"> słowami,</w:t>
-      </w:r>
-    </w:p>
-    <w:p>
-      <w:r>
-        <w:t xml:space="preserve">Zależy nam żeby </w:t>
-      </w:r>
-      <w:proofErr w:type="spellStart"/>
-      <w:r>
-        <w:t>odnosci</w:t>
-      </w:r>
-      <w:proofErr w:type="spellEnd"/>
-      <w:r>
-        <w:t xml:space="preserve"> się do każdej linijki poprzedniej wersji i informować czy została </w:t>
-      </w:r>
-      <w:proofErr w:type="spellStart"/>
-      <w:r>
-        <w:t>usunieta</w:t>
-      </w:r>
-      <w:proofErr w:type="spellEnd"/>
-      <w:r>
-        <w:t xml:space="preserve"> lub zmieniona,</w:t>
+        <w:t>Nie chodzi tylko o to żeby powiedzieć ze 2 pliki sa rozne albo ze roznia się ilomas słowami,</w:t>
+      </w:r>
+    </w:p>
+    <w:p>
+      <w:r>
+        <w:t>Zależy nam żeby odnosci się do każdej linijki poprzedniej wersji i informować czy została usunieta lub zmieniona,</w:t>
       </w:r>
     </w:p>
     <w:p/>
@@ -6948,7 +5946,6 @@
         </w:rPr>
         <w:t>The </w:t>
       </w:r>
-      <w:proofErr w:type="spellStart"/>
       <w:r>
         <w:rPr>
           <w:rStyle w:val="HTML-kod"/>
@@ -6959,20 +5956,7 @@
           <w:spacing w:val="-1"/>
           <w:bdr w:val="none" w:sz="0" w:space="0" w:color="auto" w:frame="1"/>
         </w:rPr>
-        <w:t>window.postMessage</w:t>
-      </w:r>
-      <w:proofErr w:type="spellEnd"/>
-      <w:r>
-        <w:rPr>
-          <w:rStyle w:val="HTML-kod"/>
-          <w:rFonts w:ascii="Consolas" w:hAnsi="Consolas"/>
-          <w:b/>
-          <w:bCs/>
-          <w:color w:val="333333"/>
-          <w:spacing w:val="-1"/>
-          <w:bdr w:val="none" w:sz="0" w:space="0" w:color="auto" w:frame="1"/>
-        </w:rPr>
-        <w:t>()</w:t>
+        <w:t>window.postMessage()</w:t>
       </w:r>
       <w:r>
         <w:rPr>
@@ -7060,7 +6044,6 @@
         </w:rPr>
         <w:t>"). </w:t>
       </w:r>
-      <w:proofErr w:type="spellStart"/>
       <w:r>
         <w:rPr>
           <w:rStyle w:val="HTML-kod"/>
@@ -7069,18 +6052,7 @@
           <w:spacing w:val="-1"/>
           <w:bdr w:val="none" w:sz="0" w:space="0" w:color="auto" w:frame="1"/>
         </w:rPr>
-        <w:t>window.postMessage</w:t>
-      </w:r>
-      <w:proofErr w:type="spellEnd"/>
-      <w:r>
-        <w:rPr>
-          <w:rStyle w:val="HTML-kod"/>
-          <w:rFonts w:ascii="Consolas" w:hAnsi="Consolas"/>
-          <w:color w:val="333333"/>
-          <w:spacing w:val="-1"/>
-          <w:bdr w:val="none" w:sz="0" w:space="0" w:color="auto" w:frame="1"/>
-        </w:rPr>
-        <w:t>()</w:t>
+        <w:t>window.postMessage()</w:t>
       </w:r>
       <w:r>
         <w:rPr>
@@ -7114,23 +6086,13 @@
           <w:spacing w:val="-1"/>
         </w:rPr>
       </w:pPr>
-      <w:proofErr w:type="spellStart"/>
       <w:r>
         <w:rPr>
           <w:rFonts w:ascii="Arial" w:hAnsi="Arial" w:cs="Arial"/>
           <w:color w:val="333333"/>
           <w:spacing w:val="-1"/>
         </w:rPr>
-        <w:t>Czemu</w:t>
-      </w:r>
-      <w:proofErr w:type="spellEnd"/>
-      <w:r>
-        <w:rPr>
-          <w:rFonts w:ascii="Arial" w:hAnsi="Arial" w:cs="Arial"/>
-          <w:color w:val="333333"/>
-          <w:spacing w:val="-1"/>
-        </w:rPr>
-        <w:t xml:space="preserve"> </w:t>
+        <w:t xml:space="preserve">Czemu </w:t>
       </w:r>
     </w:p>
     <w:p>
@@ -7139,6 +6101,21 @@
           <w:lang w:val="en-GB"/>
         </w:rPr>
       </w:pPr>
+      <w:r>
+        <w:rPr>
+          <w:lang w:val="en-GB"/>
+        </w:rPr>
+        <w:lastRenderedPageBreak/>
+        <w:t>Technologie:</w:t>
+      </w:r>
+    </w:p>
+    <w:p>
+      <w:r>
+        <w:t>Docker network, pozwala na komunikacje k</w:t>
+      </w:r>
+      <w:r>
+        <w:t>ontenrow wewnątrz tej sieci , zapewniając izolacje od tych co w nim nie sa.</w:t>
+      </w:r>
     </w:p>
     <w:sectPr>
       <w:pgSz w:w="11906" w:h="16838"/>

</xml_diff>